<commit_message>
Update RDFS and OWL chapter
</commit_message>
<xml_diff>
--- a/docs/Epure Claudiu - Dissertation.docx
+++ b/docs/Epure Claudiu - Dissertation.docx
@@ -7312,16 +7312,1272 @@
     <w:p>
       <w:pPr>
         <w:pStyle w:val="Heading2"/>
+        <w:spacing w:after="240"/>
       </w:pPr>
       <w:bookmarkStart w:id="18" w:name="_Toc422376841"/>
       <w:bookmarkStart w:id="19" w:name="_Ref422379260"/>
       <w:r>
-        <w:t>RDFS and OWL</w:t>
-      </w:r>
-    </w:p>
-    <w:p>
-      <w:r>
-        <w:t>Describing the two technologies</w:t>
+        <w:t>RDF</w:t>
+      </w:r>
+      <w:r>
+        <w:t xml:space="preserve"> Schema</w:t>
+      </w:r>
+      <w:r>
+        <w:t xml:space="preserve"> and </w:t>
+      </w:r>
+      <w:r>
+        <w:t>Web Ontology Language</w:t>
+      </w:r>
+    </w:p>
+    <w:p>
+      <w:pPr>
+        <w:spacing w:after="0" w:line="360" w:lineRule="auto"/>
+        <w:jc w:val="both"/>
+      </w:pPr>
+      <w:r>
+        <w:t xml:space="preserve">There are two principal </w:t>
+      </w:r>
+      <w:r>
+        <w:t>syntaxes</w:t>
+      </w:r>
+      <w:r>
+        <w:t xml:space="preserve"> for annotating </w:t>
+      </w:r>
+      <w:r>
+        <w:rPr>
+          <w:i/>
+        </w:rPr>
+        <w:t>RDF</w:t>
+      </w:r>
+      <w:r>
+        <w:t xml:space="preserve"> data with semantic metadata: </w:t>
+      </w:r>
+      <w:r>
+        <w:rPr>
+          <w:i/>
+        </w:rPr>
+        <w:t>RDF Sc</w:t>
+      </w:r>
+      <w:r>
+        <w:rPr>
+          <w:i/>
+        </w:rPr>
+        <w:t>h</w:t>
+      </w:r>
+      <w:r>
+        <w:rPr>
+          <w:i/>
+        </w:rPr>
+        <w:t>ema (RDFS)</w:t>
+      </w:r>
+      <w:r>
+        <w:t xml:space="preserve"> and </w:t>
+      </w:r>
+      <w:r>
+        <w:rPr>
+          <w:i/>
+        </w:rPr>
+        <w:t>Web Ontology Language (</w:t>
+      </w:r>
+      <w:r>
+        <w:rPr>
+          <w:i/>
+        </w:rPr>
+        <w:t>OWL</w:t>
+      </w:r>
+      <w:r>
+        <w:rPr>
+          <w:i/>
+        </w:rPr>
+        <w:t>)</w:t>
+      </w:r>
+      <w:r>
+        <w:t>. Both</w:t>
+      </w:r>
+      <w:r>
+        <w:t xml:space="preserve"> of them</w:t>
+      </w:r>
+      <w:r>
+        <w:t xml:space="preserve"> are </w:t>
+      </w:r>
+      <w:r>
+        <w:rPr>
+          <w:i/>
+        </w:rPr>
+        <w:t>W3C</w:t>
+      </w:r>
+      <w:r>
+        <w:t xml:space="preserve"> specifications.</w:t>
+      </w:r>
+    </w:p>
+    <w:p>
+      <w:pPr>
+        <w:spacing w:after="0" w:line="360" w:lineRule="auto"/>
+        <w:jc w:val="both"/>
+      </w:pPr>
+      <w:r>
+        <w:tab/>
+      </w:r>
+      <w:r>
+        <w:rPr>
+          <w:i/>
+        </w:rPr>
+        <w:t>RDF Schema</w:t>
+      </w:r>
+      <w:r>
+        <w:t xml:space="preserve"> is a semantic extension of </w:t>
+      </w:r>
+      <w:r>
+        <w:rPr>
+          <w:i/>
+        </w:rPr>
+        <w:t>RDF</w:t>
+      </w:r>
+      <w:r>
+        <w:t xml:space="preserve"> which provides  a vocabulary for data modelling of information written in </w:t>
+      </w:r>
+      <w:r>
+        <w:rPr>
+          <w:i/>
+        </w:rPr>
+        <w:t>RDF</w:t>
+      </w:r>
+      <w:r>
+        <w:t>. Unlike</w:t>
+      </w:r>
+      <w:r>
+        <w:t xml:space="preserve"> </w:t>
+      </w:r>
+      <w:r>
+        <w:t>other kind of type system, i</w:t>
+      </w:r>
+      <w:r>
+        <w:t>t is designed to be property centric</w:t>
+      </w:r>
+      <w:r>
+        <w:t xml:space="preserve">. This means the focus is on properties, which exists on their own. They do not need to be defined as members of a class. Instead, they have a </w:t>
+      </w:r>
+      <w:r>
+        <w:rPr>
+          <w:i/>
+        </w:rPr>
+        <w:t>domain</w:t>
+      </w:r>
+      <w:r>
+        <w:t xml:space="preserve"> and a </w:t>
+      </w:r>
+      <w:r>
+        <w:rPr>
+          <w:i/>
+        </w:rPr>
+        <w:t>range</w:t>
+      </w:r>
+      <w:r>
+        <w:t xml:space="preserve"> which they apply. One property is defined once and used with multiple classes (of some domain). This way, it is easy to extend the behavior of a class without modifying it.</w:t>
+      </w:r>
+    </w:p>
+    <w:p>
+      <w:pPr>
+        <w:spacing w:after="0" w:line="360" w:lineRule="auto"/>
+        <w:jc w:val="both"/>
+      </w:pPr>
+      <w:r>
+        <w:tab/>
+      </w:r>
+      <w:r>
+        <w:t>Some examples of</w:t>
+      </w:r>
+      <w:r>
+        <w:t xml:space="preserve"> frequently used </w:t>
+      </w:r>
+      <w:r>
+        <w:rPr>
+          <w:i/>
+        </w:rPr>
+        <w:t xml:space="preserve">RDFS </w:t>
+      </w:r>
+      <w:r>
+        <w:t>classes and properties are shown in</w:t>
+      </w:r>
+      <w:r>
+        <w:t xml:space="preserve"> </w:t>
+      </w:r>
+      <w:r>
+        <w:rPr>
+          <w:i/>
+        </w:rPr>
+        <w:t xml:space="preserve"> </w:t>
+      </w:r>
+      <w:r>
+        <w:rPr>
+          <w:i/>
+        </w:rPr>
+        <w:fldChar w:fldCharType="begin"/>
+      </w:r>
+      <w:r>
+        <w:rPr>
+          <w:i/>
+        </w:rPr>
+        <w:instrText xml:space="preserve"> REF _Ref422577842 \h </w:instrText>
+      </w:r>
+      <w:r>
+        <w:rPr>
+          <w:i/>
+        </w:rPr>
+      </w:r>
+      <w:r>
+        <w:rPr>
+          <w:i/>
+        </w:rPr>
+        <w:instrText xml:space="preserve"> \* MERGEFORMAT </w:instrText>
+      </w:r>
+      <w:r>
+        <w:rPr>
+          <w:i/>
+        </w:rPr>
+        <w:fldChar w:fldCharType="separate"/>
+      </w:r>
+      <w:r>
+        <w:rPr>
+          <w:i/>
+        </w:rPr>
+        <w:t xml:space="preserve">Table </w:t>
+      </w:r>
+      <w:r>
+        <w:rPr>
+          <w:i/>
+          <w:noProof/>
+        </w:rPr>
+        <w:t>1</w:t>
+      </w:r>
+      <w:r>
+        <w:rPr>
+          <w:i/>
+        </w:rPr>
+        <w:fldChar w:fldCharType="end"/>
+      </w:r>
+      <w:r>
+        <w:t>:</w:t>
+      </w:r>
+    </w:p>
+    <w:p>
+      <w:pPr>
+        <w:spacing w:after="0" w:line="360" w:lineRule="auto"/>
+      </w:pPr>
+    </w:p>
+    <w:tbl>
+      <w:tblPr>
+        <w:tblStyle w:val="TableGrid"/>
+        <w:tblW w:w="0" w:type="auto"/>
+        <w:jc w:val="center"/>
+        <w:tblLook w:val="04A0" w:firstRow="1" w:lastRow="0" w:firstColumn="1" w:lastColumn="0" w:noHBand="0" w:noVBand="1"/>
+      </w:tblPr>
+      <w:tblGrid>
+        <w:gridCol w:w="3401"/>
+        <w:gridCol w:w="3401"/>
+      </w:tblGrid>
+      <w:tr>
+        <w:trPr>
+          <w:trHeight w:val="413"/>
+          <w:jc w:val="center"/>
+        </w:trPr>
+        <w:tc>
+          <w:tcPr>
+            <w:tcW w:w="3401" w:type="dxa"/>
+          </w:tcPr>
+          <w:p>
+            <w:pPr>
+              <w:spacing w:after="0" w:line="240" w:lineRule="auto"/>
+              <w:rPr>
+                <w:b/>
+                <w:sz w:val="20"/>
+                <w:szCs w:val="20"/>
+              </w:rPr>
+            </w:pPr>
+            <w:r>
+              <w:rPr>
+                <w:b/>
+                <w:sz w:val="20"/>
+                <w:szCs w:val="20"/>
+              </w:rPr>
+              <w:t>Class</w:t>
+            </w:r>
+          </w:p>
+        </w:tc>
+        <w:tc>
+          <w:tcPr>
+            <w:tcW w:w="3401" w:type="dxa"/>
+          </w:tcPr>
+          <w:p>
+            <w:pPr>
+              <w:spacing w:after="0" w:line="240" w:lineRule="auto"/>
+              <w:rPr>
+                <w:b/>
+                <w:sz w:val="20"/>
+                <w:szCs w:val="20"/>
+              </w:rPr>
+            </w:pPr>
+            <w:r>
+              <w:rPr>
+                <w:b/>
+                <w:sz w:val="20"/>
+                <w:szCs w:val="20"/>
+              </w:rPr>
+              <w:t>Property</w:t>
+            </w:r>
+          </w:p>
+        </w:tc>
+      </w:tr>
+      <w:tr>
+        <w:trPr>
+          <w:trHeight w:val="428"/>
+          <w:jc w:val="center"/>
+        </w:trPr>
+        <w:tc>
+          <w:tcPr>
+            <w:tcW w:w="3401" w:type="dxa"/>
+          </w:tcPr>
+          <w:p>
+            <w:pPr>
+              <w:spacing w:after="0" w:line="240" w:lineRule="auto"/>
+              <w:rPr>
+                <w:rFonts w:ascii="Consolas" w:hAnsi="Consolas" w:cs="Consolas"/>
+                <w:sz w:val="20"/>
+                <w:szCs w:val="20"/>
+              </w:rPr>
+            </w:pPr>
+            <w:r>
+              <w:rPr>
+                <w:rFonts w:ascii="Consolas" w:hAnsi="Consolas" w:cs="Consolas"/>
+                <w:sz w:val="20"/>
+                <w:szCs w:val="20"/>
+              </w:rPr>
+              <w:t>rdfs:Resource</w:t>
+            </w:r>
+          </w:p>
+        </w:tc>
+        <w:tc>
+          <w:tcPr>
+            <w:tcW w:w="3401" w:type="dxa"/>
+          </w:tcPr>
+          <w:p>
+            <w:pPr>
+              <w:spacing w:after="0" w:line="240" w:lineRule="auto"/>
+              <w:rPr>
+                <w:rFonts w:ascii="Consolas" w:hAnsi="Consolas" w:cs="Consolas"/>
+                <w:sz w:val="20"/>
+                <w:szCs w:val="20"/>
+              </w:rPr>
+            </w:pPr>
+            <w:r>
+              <w:rPr>
+                <w:rFonts w:ascii="Consolas" w:hAnsi="Consolas" w:cs="Consolas"/>
+                <w:sz w:val="20"/>
+                <w:szCs w:val="20"/>
+              </w:rPr>
+              <w:t>rdfs:domain</w:t>
+            </w:r>
+          </w:p>
+        </w:tc>
+      </w:tr>
+      <w:tr>
+        <w:trPr>
+          <w:trHeight w:val="428"/>
+          <w:jc w:val="center"/>
+        </w:trPr>
+        <w:tc>
+          <w:tcPr>
+            <w:tcW w:w="3401" w:type="dxa"/>
+          </w:tcPr>
+          <w:p>
+            <w:pPr>
+              <w:spacing w:after="0" w:line="240" w:lineRule="auto"/>
+              <w:rPr>
+                <w:rFonts w:ascii="Consolas" w:hAnsi="Consolas" w:cs="Consolas"/>
+                <w:sz w:val="22"/>
+                <w:szCs w:val="20"/>
+              </w:rPr>
+            </w:pPr>
+            <w:r>
+              <w:rPr>
+                <w:rFonts w:ascii="Consolas" w:hAnsi="Consolas" w:cs="Consolas"/>
+                <w:sz w:val="20"/>
+                <w:szCs w:val="20"/>
+              </w:rPr>
+              <w:t>rdfs:</w:t>
+            </w:r>
+            <w:r>
+              <w:rPr>
+                <w:rFonts w:ascii="Consolas" w:hAnsi="Consolas" w:cs="Consolas"/>
+                <w:sz w:val="20"/>
+                <w:szCs w:val="20"/>
+              </w:rPr>
+              <w:t>Class</w:t>
+            </w:r>
+          </w:p>
+        </w:tc>
+        <w:tc>
+          <w:tcPr>
+            <w:tcW w:w="3401" w:type="dxa"/>
+          </w:tcPr>
+          <w:p>
+            <w:pPr>
+              <w:spacing w:after="0" w:line="240" w:lineRule="auto"/>
+              <w:rPr>
+                <w:rFonts w:ascii="Consolas" w:hAnsi="Consolas" w:cs="Consolas"/>
+                <w:sz w:val="20"/>
+                <w:szCs w:val="20"/>
+              </w:rPr>
+            </w:pPr>
+            <w:r>
+              <w:rPr>
+                <w:rFonts w:ascii="Consolas" w:hAnsi="Consolas" w:cs="Consolas"/>
+                <w:sz w:val="20"/>
+                <w:szCs w:val="20"/>
+              </w:rPr>
+              <w:t>rdfs:range</w:t>
+            </w:r>
+          </w:p>
+        </w:tc>
+      </w:tr>
+      <w:tr>
+        <w:trPr>
+          <w:trHeight w:val="428"/>
+          <w:jc w:val="center"/>
+        </w:trPr>
+        <w:tc>
+          <w:tcPr>
+            <w:tcW w:w="3401" w:type="dxa"/>
+          </w:tcPr>
+          <w:p>
+            <w:pPr>
+              <w:spacing w:after="0" w:line="240" w:lineRule="auto"/>
+              <w:rPr>
+                <w:rFonts w:ascii="Consolas" w:hAnsi="Consolas" w:cs="Consolas"/>
+                <w:sz w:val="20"/>
+                <w:szCs w:val="20"/>
+              </w:rPr>
+            </w:pPr>
+            <w:r>
+              <w:rPr>
+                <w:rFonts w:ascii="Consolas" w:hAnsi="Consolas" w:cs="Consolas"/>
+                <w:sz w:val="20"/>
+                <w:szCs w:val="20"/>
+              </w:rPr>
+              <w:t>rdfs:Literal</w:t>
+            </w:r>
+          </w:p>
+        </w:tc>
+        <w:tc>
+          <w:tcPr>
+            <w:tcW w:w="3401" w:type="dxa"/>
+          </w:tcPr>
+          <w:p>
+            <w:pPr>
+              <w:spacing w:after="0" w:line="240" w:lineRule="auto"/>
+              <w:rPr>
+                <w:rFonts w:ascii="Consolas" w:hAnsi="Consolas" w:cs="Consolas"/>
+                <w:sz w:val="20"/>
+                <w:szCs w:val="20"/>
+              </w:rPr>
+            </w:pPr>
+            <w:r>
+              <w:rPr>
+                <w:rFonts w:ascii="Consolas" w:hAnsi="Consolas" w:cs="Consolas"/>
+                <w:sz w:val="20"/>
+                <w:szCs w:val="20"/>
+              </w:rPr>
+              <w:t>rdfs:subClassOf</w:t>
+            </w:r>
+          </w:p>
+        </w:tc>
+      </w:tr>
+      <w:tr>
+        <w:trPr>
+          <w:trHeight w:val="428"/>
+          <w:jc w:val="center"/>
+        </w:trPr>
+        <w:tc>
+          <w:tcPr>
+            <w:tcW w:w="3401" w:type="dxa"/>
+          </w:tcPr>
+          <w:p>
+            <w:pPr>
+              <w:spacing w:after="0" w:line="240" w:lineRule="auto"/>
+              <w:rPr>
+                <w:rFonts w:ascii="Consolas" w:hAnsi="Consolas" w:cs="Consolas"/>
+                <w:sz w:val="20"/>
+                <w:szCs w:val="20"/>
+              </w:rPr>
+            </w:pPr>
+            <w:r>
+              <w:rPr>
+                <w:rFonts w:ascii="Consolas" w:hAnsi="Consolas" w:cs="Consolas"/>
+                <w:sz w:val="20"/>
+                <w:szCs w:val="20"/>
+              </w:rPr>
+              <w:t>rdfs:DataType</w:t>
+            </w:r>
+          </w:p>
+        </w:tc>
+        <w:tc>
+          <w:tcPr>
+            <w:tcW w:w="3401" w:type="dxa"/>
+          </w:tcPr>
+          <w:p>
+            <w:pPr>
+              <w:spacing w:after="0" w:line="240" w:lineRule="auto"/>
+              <w:rPr>
+                <w:rFonts w:ascii="Consolas" w:hAnsi="Consolas" w:cs="Consolas"/>
+                <w:sz w:val="20"/>
+                <w:szCs w:val="20"/>
+              </w:rPr>
+            </w:pPr>
+            <w:r>
+              <w:rPr>
+                <w:rFonts w:ascii="Consolas" w:hAnsi="Consolas" w:cs="Consolas"/>
+                <w:sz w:val="20"/>
+                <w:szCs w:val="20"/>
+              </w:rPr>
+              <w:t>rdfs:subPropertyOf</w:t>
+            </w:r>
+          </w:p>
+        </w:tc>
+      </w:tr>
+      <w:tr>
+        <w:trPr>
+          <w:trHeight w:val="413"/>
+          <w:jc w:val="center"/>
+        </w:trPr>
+        <w:tc>
+          <w:tcPr>
+            <w:tcW w:w="3401" w:type="dxa"/>
+          </w:tcPr>
+          <w:p>
+            <w:pPr>
+              <w:spacing w:after="0" w:line="240" w:lineRule="auto"/>
+              <w:rPr>
+                <w:rFonts w:ascii="Consolas" w:hAnsi="Consolas" w:cs="Consolas"/>
+                <w:sz w:val="20"/>
+                <w:szCs w:val="20"/>
+              </w:rPr>
+            </w:pPr>
+            <w:r>
+              <w:rPr>
+                <w:rFonts w:ascii="Consolas" w:hAnsi="Consolas" w:cs="Consolas"/>
+                <w:sz w:val="20"/>
+                <w:szCs w:val="20"/>
+              </w:rPr>
+              <w:t>rdf:Property</w:t>
+            </w:r>
+          </w:p>
+        </w:tc>
+        <w:tc>
+          <w:tcPr>
+            <w:tcW w:w="3401" w:type="dxa"/>
+          </w:tcPr>
+          <w:p>
+            <w:pPr>
+              <w:spacing w:after="0" w:line="240" w:lineRule="auto"/>
+              <w:rPr>
+                <w:rFonts w:ascii="Consolas" w:hAnsi="Consolas" w:cs="Consolas"/>
+                <w:sz w:val="20"/>
+                <w:szCs w:val="20"/>
+              </w:rPr>
+            </w:pPr>
+            <w:r>
+              <w:rPr>
+                <w:rFonts w:ascii="Consolas" w:hAnsi="Consolas" w:cs="Consolas"/>
+                <w:sz w:val="20"/>
+                <w:szCs w:val="20"/>
+              </w:rPr>
+              <w:t>rdfs:label</w:t>
+            </w:r>
+          </w:p>
+        </w:tc>
+      </w:tr>
+      <w:tr>
+        <w:trPr>
+          <w:trHeight w:val="442"/>
+          <w:jc w:val="center"/>
+        </w:trPr>
+        <w:tc>
+          <w:tcPr>
+            <w:tcW w:w="3401" w:type="dxa"/>
+          </w:tcPr>
+          <w:p>
+            <w:pPr>
+              <w:spacing w:after="0" w:line="240" w:lineRule="auto"/>
+              <w:rPr>
+                <w:rFonts w:ascii="Consolas" w:hAnsi="Consolas" w:cs="Consolas"/>
+                <w:sz w:val="20"/>
+                <w:szCs w:val="20"/>
+              </w:rPr>
+            </w:pPr>
+            <w:r>
+              <w:rPr>
+                <w:rFonts w:ascii="Consolas" w:hAnsi="Consolas" w:cs="Consolas"/>
+                <w:sz w:val="20"/>
+                <w:szCs w:val="20"/>
+              </w:rPr>
+              <w:t>rdf:List</w:t>
+            </w:r>
+          </w:p>
+        </w:tc>
+        <w:tc>
+          <w:tcPr>
+            <w:tcW w:w="3401" w:type="dxa"/>
+          </w:tcPr>
+          <w:p>
+            <w:pPr>
+              <w:keepNext/>
+              <w:spacing w:after="0" w:line="240" w:lineRule="auto"/>
+              <w:rPr>
+                <w:rFonts w:ascii="Consolas" w:hAnsi="Consolas" w:cs="Consolas"/>
+                <w:sz w:val="20"/>
+                <w:szCs w:val="20"/>
+              </w:rPr>
+            </w:pPr>
+            <w:r>
+              <w:rPr>
+                <w:rFonts w:ascii="Consolas" w:hAnsi="Consolas" w:cs="Consolas"/>
+                <w:sz w:val="20"/>
+                <w:szCs w:val="20"/>
+              </w:rPr>
+              <w:t>rdfs:comment</w:t>
+            </w:r>
+          </w:p>
+        </w:tc>
+      </w:tr>
+    </w:tbl>
+    <w:p>
+      <w:pPr>
+        <w:pStyle w:val="Caption"/>
+        <w:jc w:val="center"/>
+      </w:pPr>
+    </w:p>
+    <w:p>
+      <w:pPr>
+        <w:pStyle w:val="Caption"/>
+        <w:jc w:val="center"/>
+      </w:pPr>
+      <w:bookmarkStart w:id="20" w:name="_Ref422577842"/>
+      <w:r>
+        <w:t xml:space="preserve">Table </w:t>
+      </w:r>
+      <w:fldSimple w:instr=" SEQ Table \* ARABIC ">
+        <w:r>
+          <w:rPr>
+            <w:noProof/>
+          </w:rPr>
+          <w:t>1</w:t>
+        </w:r>
+      </w:fldSimple>
+      <w:bookmarkEnd w:id="20"/>
+      <w:r>
+        <w:t>: examples of RDFS classes and properties</w:t>
+      </w:r>
+    </w:p>
+    <w:p>
+      <w:pPr>
+        <w:spacing w:after="0" w:line="360" w:lineRule="auto"/>
+        <w:jc w:val="both"/>
+      </w:pPr>
+      <w:r>
+        <w:tab/>
+      </w:r>
+      <w:r>
+        <w:rPr>
+          <w:i/>
+        </w:rPr>
+        <w:t>Web Ontology Languag</w:t>
+      </w:r>
+      <w:r>
+        <w:rPr>
+          <w:i/>
+        </w:rPr>
+        <w:t>e</w:t>
+      </w:r>
+      <w:r>
+        <w:t xml:space="preserve"> is an ontology language for the </w:t>
+      </w:r>
+      <w:r>
+        <w:rPr>
+          <w:i/>
+        </w:rPr>
+        <w:t>Semantic Web</w:t>
+      </w:r>
+      <w:r>
+        <w:t xml:space="preserve">. </w:t>
+      </w:r>
+      <w:r>
+        <w:t>It provides</w:t>
+      </w:r>
+      <w:r>
+        <w:t xml:space="preserve"> the syntax for defining an ontology, which is a formal description of a domain of interest. The syntax is divided into three categories: </w:t>
+      </w:r>
+      <w:r>
+        <w:rPr>
+          <w:i/>
+        </w:rPr>
+        <w:t>entities</w:t>
+      </w:r>
+      <w:r>
+        <w:t xml:space="preserve">, </w:t>
+      </w:r>
+      <w:r>
+        <w:rPr>
+          <w:i/>
+        </w:rPr>
+        <w:t>expressions</w:t>
+      </w:r>
+      <w:r>
+        <w:t xml:space="preserve"> and </w:t>
+      </w:r>
+      <w:r>
+        <w:rPr>
+          <w:i/>
+        </w:rPr>
+        <w:t>axioms</w:t>
+      </w:r>
+      <w:r>
+        <w:t>.</w:t>
+      </w:r>
+    </w:p>
+    <w:p>
+      <w:pPr>
+        <w:spacing w:after="0" w:line="360" w:lineRule="auto"/>
+        <w:jc w:val="both"/>
+      </w:pPr>
+      <w:r>
+        <w:tab/>
+      </w:r>
+      <w:r>
+        <w:rPr>
+          <w:i/>
+        </w:rPr>
+        <w:t>Entities</w:t>
+      </w:r>
+      <w:r>
+        <w:t xml:space="preserve"> are the basic terms of the ontology, uniquely identified by </w:t>
+      </w:r>
+      <w:r>
+        <w:rPr>
+          <w:i/>
+        </w:rPr>
+        <w:t>IRIs</w:t>
+      </w:r>
+      <w:r>
+        <w:t xml:space="preserve"> </w:t>
+      </w:r>
+      <w:r>
+        <w:t>and</w:t>
+      </w:r>
+      <w:r>
+        <w:t xml:space="preserve"> can be splitted into </w:t>
+      </w:r>
+      <w:r>
+        <w:rPr>
+          <w:i/>
+        </w:rPr>
+        <w:t>classes</w:t>
+      </w:r>
+      <w:r>
+        <w:t xml:space="preserve">, </w:t>
+      </w:r>
+      <w:r>
+        <w:rPr>
+          <w:i/>
+        </w:rPr>
+        <w:t>properties</w:t>
+      </w:r>
+      <w:r>
+        <w:t xml:space="preserve"> and </w:t>
+      </w:r>
+      <w:r>
+        <w:rPr>
+          <w:i/>
+        </w:rPr>
+        <w:t>individuals</w:t>
+      </w:r>
+      <w:r>
+        <w:t xml:space="preserve">. </w:t>
+      </w:r>
+    </w:p>
+    <w:p>
+      <w:pPr>
+        <w:spacing w:after="0" w:line="360" w:lineRule="auto"/>
+        <w:jc w:val="both"/>
+      </w:pPr>
+      <w:r>
+        <w:tab/>
+      </w:r>
+      <w:r>
+        <w:rPr>
+          <w:i/>
+        </w:rPr>
+        <w:t>Expressions</w:t>
+      </w:r>
+      <w:r>
+        <w:t xml:space="preserve"> are used to </w:t>
+      </w:r>
+      <w:r>
+        <w:t>represent more complex notions. They can be used to define restrictions to classes of individuals.</w:t>
+      </w:r>
+    </w:p>
+    <w:p>
+      <w:pPr>
+        <w:spacing w:after="0" w:line="360" w:lineRule="auto"/>
+        <w:jc w:val="both"/>
+      </w:pPr>
+      <w:r>
+        <w:tab/>
+      </w:r>
+      <w:r>
+        <w:rPr>
+          <w:i/>
+        </w:rPr>
+        <w:t>Axioms</w:t>
+      </w:r>
+      <w:r>
+        <w:t xml:space="preserve"> are true statements about the domain of the ontology.</w:t>
+      </w:r>
+    </w:p>
+    <w:p>
+      <w:pPr>
+        <w:spacing w:after="0" w:line="360" w:lineRule="auto"/>
+        <w:jc w:val="both"/>
+      </w:pPr>
+      <w:r>
+        <w:tab/>
+        <w:t xml:space="preserve">Besides the three syntactic categories of </w:t>
+      </w:r>
+      <w:r>
+        <w:rPr>
+          <w:i/>
+        </w:rPr>
+        <w:t>OWL</w:t>
+      </w:r>
+      <w:r>
+        <w:t xml:space="preserve">, there is another category that is does not influence the logical structure of the ontology when used: </w:t>
+      </w:r>
+      <w:r>
+        <w:rPr>
+          <w:i/>
+        </w:rPr>
+        <w:t>Annotations</w:t>
+      </w:r>
+      <w:r>
+        <w:t xml:space="preserve">. </w:t>
+      </w:r>
+      <w:r>
+        <w:rPr>
+          <w:i/>
+        </w:rPr>
+        <w:t>Annotations</w:t>
+      </w:r>
+      <w:r>
+        <w:t xml:space="preserve"> areused to </w:t>
+      </w:r>
+      <w:r>
+        <w:lastRenderedPageBreak/>
+        <w:t xml:space="preserve">describe the resources, for example giving them labels. These are useful for tools that help visualizing the ontology, by displaying the resources labels. </w:t>
+      </w:r>
+    </w:p>
+    <w:p>
+      <w:pPr>
+        <w:spacing w:after="0" w:line="360" w:lineRule="auto"/>
+        <w:jc w:val="both"/>
+      </w:pPr>
+      <w:r>
+        <w:tab/>
+        <w:t xml:space="preserve">Another aspect of </w:t>
+      </w:r>
+      <w:r>
+        <w:rPr>
+          <w:i/>
+        </w:rPr>
+        <w:t>OWL</w:t>
+      </w:r>
+      <w:r>
+        <w:t xml:space="preserve"> is the fact that it provides a way to reason about the described data. A reasoner will detect the axioms that are not visible at first sight</w:t>
+      </w:r>
+      <w:r>
+        <w:t xml:space="preserve">. For example, if </w:t>
+      </w:r>
+      <w:r>
+        <w:rPr>
+          <w:i/>
+        </w:rPr>
+        <w:t>float</w:t>
+      </w:r>
+      <w:r>
+        <w:t xml:space="preserve"> is an individual of class </w:t>
+      </w:r>
+      <w:r>
+        <w:rPr>
+          <w:i/>
+        </w:rPr>
+        <w:t>Struct</w:t>
+      </w:r>
+      <w:r>
+        <w:t xml:space="preserve"> and </w:t>
+      </w:r>
+      <w:r>
+        <w:rPr>
+          <w:i/>
+        </w:rPr>
+        <w:t>Struct</w:t>
+      </w:r>
+      <w:r>
+        <w:t xml:space="preserve"> is a subclass of </w:t>
+      </w:r>
+      <w:r>
+        <w:rPr>
+          <w:i/>
+        </w:rPr>
+        <w:t>Data</w:t>
+      </w:r>
+      <w:r>
+        <w:rPr>
+          <w:i/>
+        </w:rPr>
+        <w:t>Type</w:t>
+      </w:r>
+      <w:r>
+        <w:t xml:space="preserve">, then </w:t>
+      </w:r>
+      <w:r>
+        <w:rPr>
+          <w:i/>
+        </w:rPr>
+        <w:t>float</w:t>
+      </w:r>
+      <w:r>
+        <w:t xml:space="preserve"> is an individual of class </w:t>
+      </w:r>
+      <w:r>
+        <w:rPr>
+          <w:i/>
+        </w:rPr>
+        <w:t>DataType</w:t>
+      </w:r>
+      <w:r>
+        <w:t xml:space="preserve"> too.</w:t>
+      </w:r>
+    </w:p>
+    <w:p>
+      <w:pPr>
+        <w:spacing w:after="0" w:line="360" w:lineRule="auto"/>
+      </w:pPr>
+      <w:r>
+        <w:tab/>
+        <w:t xml:space="preserve">A summarized view of </w:t>
+      </w:r>
+      <w:r>
+        <w:rPr>
+          <w:i/>
+        </w:rPr>
+        <w:t>OWL</w:t>
+      </w:r>
+      <w:r>
+        <w:t xml:space="preserve"> </w:t>
+      </w:r>
+      <w:r>
+        <w:t>is</w:t>
+      </w:r>
+      <w:r>
+        <w:t xml:space="preserve"> available in </w:t>
+      </w:r>
+      <w:r>
+        <w:rPr>
+          <w:i/>
+        </w:rPr>
+        <w:fldChar w:fldCharType="begin"/>
+      </w:r>
+      <w:r>
+        <w:rPr>
+          <w:i/>
+        </w:rPr>
+        <w:instrText xml:space="preserve"> REF _Ref422583659 \h </w:instrText>
+      </w:r>
+      <w:r>
+        <w:rPr>
+          <w:i/>
+        </w:rPr>
+      </w:r>
+      <w:r>
+        <w:rPr>
+          <w:i/>
+        </w:rPr>
+        <w:instrText xml:space="preserve"> \* MERGEFORMAT </w:instrText>
+      </w:r>
+      <w:r>
+        <w:rPr>
+          <w:i/>
+        </w:rPr>
+        <w:fldChar w:fldCharType="separate"/>
+      </w:r>
+      <w:r>
+        <w:rPr>
+          <w:i/>
+        </w:rPr>
+        <w:t xml:space="preserve">Table </w:t>
+      </w:r>
+      <w:r>
+        <w:rPr>
+          <w:i/>
+          <w:noProof/>
+        </w:rPr>
+        <w:t>2</w:t>
+      </w:r>
+      <w:r>
+        <w:rPr>
+          <w:i/>
+        </w:rPr>
+        <w:fldChar w:fldCharType="end"/>
+      </w:r>
+      <w:r>
+        <w:t>:</w:t>
+      </w:r>
+    </w:p>
+    <w:p>
+      <w:pPr>
+        <w:spacing w:after="0" w:line="360" w:lineRule="auto"/>
+      </w:pPr>
+    </w:p>
+    <w:tbl>
+      <w:tblPr>
+        <w:tblStyle w:val="TableGrid"/>
+        <w:tblW w:w="0" w:type="auto"/>
+        <w:jc w:val="center"/>
+        <w:tblLook w:val="04A0" w:firstRow="1" w:lastRow="0" w:firstColumn="1" w:lastColumn="0" w:noHBand="0" w:noVBand="1"/>
+      </w:tblPr>
+      <w:tblGrid>
+        <w:gridCol w:w="1908"/>
+        <w:gridCol w:w="1980"/>
+        <w:gridCol w:w="2496"/>
+        <w:gridCol w:w="1374"/>
+      </w:tblGrid>
+      <w:tr>
+        <w:trPr>
+          <w:jc w:val="center"/>
+        </w:trPr>
+        <w:tc>
+          <w:tcPr>
+            <w:tcW w:w="7758" w:type="dxa"/>
+            <w:gridSpan w:val="4"/>
+          </w:tcPr>
+          <w:p>
+            <w:pPr>
+              <w:spacing w:after="0" w:line="360" w:lineRule="auto"/>
+              <w:jc w:val="center"/>
+            </w:pPr>
+            <w:r>
+              <w:t>Entities</w:t>
+            </w:r>
+          </w:p>
+        </w:tc>
+      </w:tr>
+      <w:tr>
+        <w:trPr>
+          <w:jc w:val="center"/>
+        </w:trPr>
+        <w:tc>
+          <w:tcPr>
+            <w:tcW w:w="1908" w:type="dxa"/>
+            <w:vMerge w:val="restart"/>
+          </w:tcPr>
+          <w:p>
+            <w:pPr>
+              <w:spacing w:after="0" w:line="360" w:lineRule="auto"/>
+              <w:jc w:val="center"/>
+            </w:pPr>
+            <w:r>
+              <w:t>Classes</w:t>
+            </w:r>
+          </w:p>
+        </w:tc>
+        <w:tc>
+          <w:tcPr>
+            <w:tcW w:w="4476" w:type="dxa"/>
+            <w:gridSpan w:val="2"/>
+          </w:tcPr>
+          <w:p>
+            <w:pPr>
+              <w:spacing w:after="0" w:line="360" w:lineRule="auto"/>
+              <w:jc w:val="center"/>
+            </w:pPr>
+            <w:r>
+              <w:t>Properties</w:t>
+            </w:r>
+          </w:p>
+        </w:tc>
+        <w:tc>
+          <w:tcPr>
+            <w:tcW w:w="1374" w:type="dxa"/>
+          </w:tcPr>
+          <w:p>
+            <w:pPr>
+              <w:spacing w:after="0" w:line="360" w:lineRule="auto"/>
+              <w:jc w:val="center"/>
+            </w:pPr>
+            <w:r>
+              <w:t>Individuals</w:t>
+            </w:r>
+          </w:p>
+        </w:tc>
+      </w:tr>
+      <w:tr>
+        <w:trPr>
+          <w:jc w:val="center"/>
+        </w:trPr>
+        <w:tc>
+          <w:tcPr>
+            <w:tcW w:w="1908" w:type="dxa"/>
+            <w:vMerge/>
+          </w:tcPr>
+          <w:p>
+            <w:pPr>
+              <w:spacing w:after="0" w:line="360" w:lineRule="auto"/>
+              <w:jc w:val="center"/>
+            </w:pPr>
+          </w:p>
+        </w:tc>
+        <w:tc>
+          <w:tcPr>
+            <w:tcW w:w="1980" w:type="dxa"/>
+          </w:tcPr>
+          <w:p>
+            <w:pPr>
+              <w:spacing w:after="0" w:line="360" w:lineRule="auto"/>
+              <w:jc w:val="center"/>
+            </w:pPr>
+            <w:r>
+              <w:t>Object Properties</w:t>
+            </w:r>
+          </w:p>
+        </w:tc>
+        <w:tc>
+          <w:tcPr>
+            <w:tcW w:w="2496" w:type="dxa"/>
+          </w:tcPr>
+          <w:p>
+            <w:pPr>
+              <w:spacing w:after="0" w:line="360" w:lineRule="auto"/>
+              <w:jc w:val="center"/>
+            </w:pPr>
+            <w:r>
+              <w:t>Data Properties</w:t>
+            </w:r>
+          </w:p>
+        </w:tc>
+        <w:tc>
+          <w:tcPr>
+            <w:tcW w:w="1374" w:type="dxa"/>
+          </w:tcPr>
+          <w:p>
+            <w:pPr>
+              <w:spacing w:after="0" w:line="360" w:lineRule="auto"/>
+              <w:jc w:val="center"/>
+            </w:pPr>
+            <w:r>
+              <w:t>Datatypes</w:t>
+            </w:r>
+          </w:p>
+        </w:tc>
+      </w:tr>
+      <w:tr>
+        <w:trPr>
+          <w:jc w:val="center"/>
+        </w:trPr>
+        <w:tc>
+          <w:tcPr>
+            <w:tcW w:w="7758" w:type="dxa"/>
+            <w:gridSpan w:val="4"/>
+          </w:tcPr>
+          <w:p>
+            <w:pPr>
+              <w:spacing w:after="0" w:line="360" w:lineRule="auto"/>
+              <w:jc w:val="center"/>
+            </w:pPr>
+            <w:r>
+              <w:t>Expressions</w:t>
+            </w:r>
+          </w:p>
+        </w:tc>
+      </w:tr>
+      <w:tr>
+        <w:trPr>
+          <w:jc w:val="center"/>
+        </w:trPr>
+        <w:tc>
+          <w:tcPr>
+            <w:tcW w:w="7758" w:type="dxa"/>
+            <w:gridSpan w:val="4"/>
+          </w:tcPr>
+          <w:p>
+            <w:pPr>
+              <w:spacing w:after="0" w:line="360" w:lineRule="auto"/>
+              <w:jc w:val="center"/>
+            </w:pPr>
+            <w:r>
+              <w:t>Axioms</w:t>
+            </w:r>
+          </w:p>
+        </w:tc>
+      </w:tr>
+      <w:tr>
+        <w:trPr>
+          <w:jc w:val="center"/>
+        </w:trPr>
+        <w:tc>
+          <w:tcPr>
+            <w:tcW w:w="7758" w:type="dxa"/>
+            <w:gridSpan w:val="4"/>
+          </w:tcPr>
+          <w:p>
+            <w:pPr>
+              <w:keepNext/>
+              <w:spacing w:after="0" w:line="360" w:lineRule="auto"/>
+              <w:jc w:val="center"/>
+            </w:pPr>
+            <w:r>
+              <w:t>Annotations</w:t>
+            </w:r>
+          </w:p>
+        </w:tc>
+      </w:tr>
+    </w:tbl>
+    <w:p>
+      <w:pPr>
+        <w:pStyle w:val="Caption"/>
+        <w:jc w:val="center"/>
+      </w:pPr>
+    </w:p>
+    <w:p>
+      <w:pPr>
+        <w:pStyle w:val="Caption"/>
+        <w:jc w:val="center"/>
+      </w:pPr>
+      <w:bookmarkStart w:id="21" w:name="_Ref422583659"/>
+      <w:r>
+        <w:t xml:space="preserve">Table </w:t>
+      </w:r>
+      <w:fldSimple w:instr=" SEQ Table \* ARABIC ">
+        <w:r>
+          <w:rPr>
+            <w:noProof/>
+          </w:rPr>
+          <w:t>2</w:t>
+        </w:r>
+      </w:fldSimple>
+      <w:bookmarkEnd w:id="21"/>
+      <w:r>
+        <w:t xml:space="preserve">: general view of </w:t>
+      </w:r>
+      <w:r>
+        <w:t>OWL</w:t>
       </w:r>
     </w:p>
     <w:p/>
@@ -7337,12 +8593,29 @@
         <w:t xml:space="preserve"> (CSCRO)</w:t>
       </w:r>
       <w:bookmarkEnd w:id="19"/>
-    </w:p>
-    <w:p>
+      <w:r>
+        <w:t xml:space="preserve"> </w:t>
+      </w:r>
+      <w:r>
+        <w:rPr>
+          <w:color w:val="FF0000"/>
+        </w:rPr>
+        <w:t>(3 p)</w:t>
+      </w:r>
+    </w:p>
+    <w:p>
+      <w:pPr>
+        <w:spacing w:after="0" w:line="360" w:lineRule="auto"/>
+      </w:pPr>
       <w:r>
         <w:t>Parallel Comparison: SCRO vs CSCRO</w:t>
       </w:r>
     </w:p>
+    <w:p>
+      <w:bookmarkStart w:id="22" w:name="_GoBack"/>
+      <w:bookmarkEnd w:id="22"/>
+    </w:p>
+    <w:p/>
     <w:p/>
     <w:p>
       <w:pPr>
@@ -7350,11 +8623,11 @@
         <w:spacing w:before="0"/>
         <w:jc w:val="both"/>
       </w:pPr>
-      <w:bookmarkStart w:id="20" w:name="_Toc422376842"/>
+      <w:bookmarkStart w:id="23" w:name="_Toc422376842"/>
       <w:r>
         <w:t>System Architecture</w:t>
       </w:r>
-      <w:bookmarkEnd w:id="20"/>
+      <w:bookmarkEnd w:id="23"/>
     </w:p>
     <w:p>
       <w:pPr>
@@ -7464,81 +8737,14 @@
     </w:p>
     <w:p>
       <w:pPr>
-        <w:spacing w:after="0" w:line="360" w:lineRule="auto"/>
+        <w:spacing w:line="360" w:lineRule="auto"/>
+        <w:contextualSpacing/>
         <w:jc w:val="both"/>
       </w:pPr>
-    </w:p>
-    <w:p>
-      <w:pPr>
-        <w:spacing w:after="0" w:line="360" w:lineRule="auto"/>
-        <w:jc w:val="both"/>
-      </w:pPr>
-    </w:p>
-    <w:p>
-      <w:pPr>
-        <w:spacing w:after="0" w:line="360" w:lineRule="auto"/>
-        <w:jc w:val="both"/>
-      </w:pPr>
-    </w:p>
-    <w:p>
-      <w:pPr>
-        <w:spacing w:after="0" w:line="360" w:lineRule="auto"/>
-        <w:jc w:val="both"/>
-      </w:pPr>
-    </w:p>
-    <w:p>
-      <w:pPr>
-        <w:spacing w:after="0" w:line="360" w:lineRule="auto"/>
-        <w:jc w:val="both"/>
-      </w:pPr>
-    </w:p>
-    <w:p>
-      <w:pPr>
-        <w:spacing w:after="0" w:line="360" w:lineRule="auto"/>
-        <w:jc w:val="both"/>
-      </w:pPr>
-    </w:p>
-    <w:p>
-      <w:pPr>
-        <w:spacing w:after="0" w:line="360" w:lineRule="auto"/>
-        <w:jc w:val="both"/>
-      </w:pPr>
-    </w:p>
-    <w:p>
-      <w:pPr>
-        <w:spacing w:after="0" w:line="360" w:lineRule="auto"/>
-        <w:jc w:val="both"/>
-      </w:pPr>
-    </w:p>
-    <w:p>
-      <w:pPr>
-        <w:spacing w:after="0" w:line="360" w:lineRule="auto"/>
-        <w:jc w:val="both"/>
-      </w:pPr>
-    </w:p>
-    <w:p>
-      <w:pPr>
-        <w:spacing w:after="0" w:line="360" w:lineRule="auto"/>
-        <w:jc w:val="both"/>
-      </w:pPr>
-    </w:p>
-    <w:p>
-      <w:pPr>
-        <w:spacing w:after="0" w:line="360" w:lineRule="auto"/>
-        <w:jc w:val="both"/>
-      </w:pPr>
-    </w:p>
-    <w:p>
-      <w:pPr>
-        <w:spacing w:after="0" w:line="360" w:lineRule="auto"/>
-        <w:jc w:val="both"/>
-      </w:pPr>
-    </w:p>
-    <w:p>
-      <w:pPr>
-        <w:spacing w:after="0" w:line="360" w:lineRule="auto"/>
-        <w:jc w:val="both"/>
-      </w:pPr>
+      <w:r>
+        <w:lastRenderedPageBreak/>
+        <w:tab/>
+      </w:r>
     </w:p>
     <w:p>
       <w:pPr>
@@ -7612,7 +8818,7 @@
           <w:lang w:eastAsia="ja-JP"/>
         </w:rPr>
       </w:pPr>
-      <w:bookmarkStart w:id="21" w:name="_Ref422115103"/>
+      <w:bookmarkStart w:id="24" w:name="_Ref422115103"/>
       <w:r>
         <w:t xml:space="preserve">Figure </w:t>
       </w:r>
@@ -7624,7 +8830,7 @@
           <w:t>2</w:t>
         </w:r>
       </w:fldSimple>
-      <w:bookmarkEnd w:id="21"/>
+      <w:bookmarkEnd w:id="24"/>
       <w:r>
         <w:t>: System Architecture</w:t>
       </w:r>
@@ -7634,7 +8840,7 @@
         <w:pStyle w:val="Heading2"/>
         <w:spacing w:after="240"/>
       </w:pPr>
-      <w:bookmarkStart w:id="22" w:name="_Toc422376843"/>
+      <w:bookmarkStart w:id="25" w:name="_Toc422376843"/>
       <w:r>
         <w:lastRenderedPageBreak/>
         <w:t xml:space="preserve">The </w:t>
@@ -7648,6 +8854,27 @@
       <w:r>
         <w:t>Module</w:t>
       </w:r>
+      <w:r>
+        <w:t xml:space="preserve"> </w:t>
+      </w:r>
+      <w:r>
+        <w:rPr>
+          <w:color w:val="FF0000"/>
+        </w:rPr>
+        <w:t>(</w:t>
+      </w:r>
+      <w:r>
+        <w:rPr>
+          <w:color w:val="FF0000"/>
+        </w:rPr>
+        <w:t>5</w:t>
+      </w:r>
+      <w:r>
+        <w:rPr>
+          <w:color w:val="FF0000"/>
+        </w:rPr>
+        <w:t xml:space="preserve"> p)</w:t>
+      </w:r>
     </w:p>
     <w:p>
       <w:pPr>
@@ -7764,8 +8991,6 @@
         <w:tab/>
         <w:t>[UML Diagram]</w:t>
       </w:r>
-      <w:bookmarkStart w:id="23" w:name="_GoBack"/>
-      <w:bookmarkEnd w:id="23"/>
     </w:p>
     <w:p>
       <w:pPr>
@@ -7784,6 +9009,15 @@
       <w:r>
         <w:t>The Information Retrieval Module</w:t>
       </w:r>
+      <w:r>
+        <w:t xml:space="preserve"> </w:t>
+      </w:r>
+      <w:r>
+        <w:rPr>
+          <w:color w:val="FF0000"/>
+        </w:rPr>
+        <w:t>(3 p)</w:t>
+      </w:r>
     </w:p>
     <w:p>
       <w:pPr>
@@ -7800,6 +9034,14 @@
     </w:p>
     <w:p>
       <w:pPr>
+        <w:spacing w:line="360" w:lineRule="auto"/>
+      </w:pPr>
+      <w:r>
+        <w:t>// Monday</w:t>
+      </w:r>
+    </w:p>
+    <w:p>
+      <w:pPr>
         <w:pStyle w:val="Heading2"/>
       </w:pPr>
       <w:r>
@@ -7808,6 +9050,27 @@
       <w:r>
         <w:t>Project</w:t>
       </w:r>
+      <w:r>
+        <w:t xml:space="preserve"> </w:t>
+      </w:r>
+      <w:r>
+        <w:rPr>
+          <w:color w:val="FF0000"/>
+        </w:rPr>
+        <w:t>(1</w:t>
+      </w:r>
+      <w:r>
+        <w:rPr>
+          <w:color w:val="FF0000"/>
+        </w:rPr>
+        <w:t xml:space="preserve"> </w:t>
+      </w:r>
+      <w:r>
+        <w:rPr>
+          <w:color w:val="FF0000"/>
+        </w:rPr>
+        <w:t>p)</w:t>
+      </w:r>
     </w:p>
     <w:p>
       <w:pPr>
@@ -7831,6 +9094,56 @@
       </w:pPr>
       <w:r>
         <w:t>Nuget package</w:t>
+      </w:r>
+      <w:r>
+        <w:t xml:space="preserve"> </w:t>
+      </w:r>
+    </w:p>
+    <w:p>
+      <w:pPr>
+        <w:spacing w:line="360" w:lineRule="auto"/>
+      </w:pPr>
+    </w:p>
+    <w:p>
+      <w:pPr>
+        <w:spacing w:line="360" w:lineRule="auto"/>
+      </w:pPr>
+      <w:r>
+        <w:t xml:space="preserve">Pictures </w:t>
+      </w:r>
+      <w:r>
+        <w:rPr>
+          <w:color w:val="FF0000"/>
+        </w:rPr>
+        <w:t>(3 p)</w:t>
+      </w:r>
+    </w:p>
+    <w:p>
+      <w:pPr>
+        <w:spacing w:line="360" w:lineRule="auto"/>
+      </w:pPr>
+      <w:r>
+        <w:t xml:space="preserve">New chapter Personal Contributions </w:t>
+      </w:r>
+      <w:r>
+        <w:rPr>
+          <w:color w:val="FF0000"/>
+        </w:rPr>
+        <w:t>(1 p)</w:t>
+      </w:r>
+    </w:p>
+    <w:p>
+      <w:pPr>
+        <w:spacing w:line="360" w:lineRule="auto"/>
+      </w:pPr>
+      <w:r>
+        <w:t xml:space="preserve">New chapter Conclusions </w:t>
+      </w:r>
+      <w:r>
+        <w:rPr>
+          <w:color w:val="FF0000"/>
+        </w:rPr>
+        <w:t>(1 p)</w:t>
       </w:r>
     </w:p>
     <w:sdt>
@@ -7877,7 +9190,7 @@
           <w:r>
             <w:t>Bibliography</w:t>
           </w:r>
-          <w:bookmarkEnd w:id="22"/>
+          <w:bookmarkEnd w:id="25"/>
         </w:p>
         <w:p>
           <w:pPr>
@@ -7977,7 +9290,6 @@
                 <w:jc w:val="both"/>
               </w:pPr>
               <w:r>
-                <w:lastRenderedPageBreak/>
                 <w:t xml:space="preserve">Boucher, R. (2012, Noiembrie). </w:t>
               </w:r>
               <w:r>
@@ -8146,6 +9458,7 @@
                 <w:jc w:val="both"/>
               </w:pPr>
               <w:r>
+                <w:lastRenderedPageBreak/>
                 <w:t>Naik, A. (2010). Preluat de pe dataclusteringalgorithms: https://sites.google.com/site/dataclusteringalgorithms/</w:t>
               </w:r>
             </w:p>
@@ -8196,7 +9509,6 @@
                 <w:jc w:val="both"/>
               </w:pPr>
               <w:r>
-                <w:lastRenderedPageBreak/>
                 <w:t xml:space="preserve">Weyand, T. (2005, Octombrie). </w:t>
               </w:r>
               <w:r>
@@ -8339,7 +9651,7 @@
             <w:sz w:val="18"/>
             <w:szCs w:val="18"/>
           </w:rPr>
-          <w:t>16</w:t>
+          <w:t>21</w:t>
         </w:r>
         <w:r>
           <w:rPr>
@@ -14316,7 +15628,6 @@
   <w:style w:type="character" w:default="1" w:styleId="DefaultParagraphFont">
     <w:name w:val="Default Paragraph Font"/>
     <w:uiPriority w:val="1"/>
-    <w:semiHidden/>
     <w:unhideWhenUsed/>
   </w:style>
   <w:style w:type="table" w:default="1" w:styleId="TableNormal">
@@ -15221,7 +16532,6 @@
   <w:style w:type="character" w:default="1" w:styleId="DefaultParagraphFont">
     <w:name w:val="Default Paragraph Font"/>
     <w:uiPriority w:val="1"/>
-    <w:semiHidden/>
     <w:unhideWhenUsed/>
   </w:style>
   <w:style w:type="table" w:default="1" w:styleId="TableNormal">
@@ -16333,7 +17643,7 @@
 </file>
 
 <file path=customXml/itemProps1.xml><?xml version="1.0" encoding="utf-8"?>
-<ds:datastoreItem xmlns:ds="http://schemas.openxmlformats.org/officeDocument/2006/customXml" ds:itemID="{78CAC317-1E16-431D-8486-6BA3605B88A5}">
+<ds:datastoreItem xmlns:ds="http://schemas.openxmlformats.org/officeDocument/2006/customXml" ds:itemID="{D18EC6F9-FDF6-41DD-BF22-35658327D8A2}">
   <ds:schemaRefs>
     <ds:schemaRef ds:uri="http://schemas.openxmlformats.org/officeDocument/2006/bibliography"/>
   </ds:schemaRefs>

</xml_diff>

<commit_message>
Update chapter 4.4 Building C# SCRO ontology.
</commit_message>
<xml_diff>
--- a/docs/Epure Claudiu - Dissertation.docx
+++ b/docs/Epure Claudiu - Dissertation.docx
@@ -4022,6 +4022,8 @@
         <w:jc w:val="both"/>
       </w:pPr>
       <w:bookmarkStart w:id="11" w:name="_Toc422376836"/>
+      <w:bookmarkStart w:id="12" w:name="_Ref422590727"/>
+      <w:bookmarkStart w:id="13" w:name="_Ref422590736"/>
       <w:r>
         <w:t>Existing Systems for Extracting Structured Data from Source F</w:t>
       </w:r>
@@ -4029,6 +4031,8 @@
         <w:t>iles</w:t>
       </w:r>
       <w:bookmarkEnd w:id="11"/>
+      <w:bookmarkEnd w:id="12"/>
+      <w:bookmarkEnd w:id="13"/>
     </w:p>
     <w:p>
       <w:pPr>
@@ -4516,11 +4520,11 @@
         <w:spacing w:after="240"/>
         <w:jc w:val="both"/>
       </w:pPr>
-      <w:bookmarkStart w:id="12" w:name="_Toc422376837"/>
+      <w:bookmarkStart w:id="14" w:name="_Toc422376837"/>
       <w:r>
         <w:t>Existing Systems for Information Retrieval based on Questions</w:t>
       </w:r>
-      <w:bookmarkEnd w:id="12"/>
+      <w:bookmarkEnd w:id="14"/>
     </w:p>
     <w:p>
       <w:pPr>
@@ -5237,7 +5241,7 @@
         <w:pStyle w:val="Heading1"/>
         <w:jc w:val="both"/>
       </w:pPr>
-      <w:bookmarkStart w:id="13" w:name="_Toc422376838"/>
+      <w:bookmarkStart w:id="15" w:name="_Toc422376838"/>
       <w:r>
         <w:lastRenderedPageBreak/>
         <w:t xml:space="preserve">C# </w:t>
@@ -5248,7 +5252,7 @@
       <w:r>
         <w:t xml:space="preserve"> Ontology</w:t>
       </w:r>
-      <w:bookmarkEnd w:id="13"/>
+      <w:bookmarkEnd w:id="15"/>
     </w:p>
     <w:p>
       <w:pPr>
@@ -5540,7 +5544,7 @@
         <w:spacing w:after="240"/>
         <w:jc w:val="both"/>
       </w:pPr>
-      <w:bookmarkStart w:id="14" w:name="_Toc422376839"/>
+      <w:bookmarkStart w:id="16" w:name="_Toc422376839"/>
       <w:r>
         <w:t>RDF</w:t>
       </w:r>
@@ -5550,7 +5554,7 @@
       <w:r>
         <w:t>Graph-Oriented Databases</w:t>
       </w:r>
-      <w:bookmarkEnd w:id="14"/>
+      <w:bookmarkEnd w:id="16"/>
     </w:p>
     <w:p>
       <w:pPr>
@@ -5824,7 +5828,7 @@
         </w:rPr>
         <w:lastRenderedPageBreak/>
         <w:drawing>
-          <wp:inline distT="0" distB="0" distL="0" distR="0" wp14:anchorId="59476ADE" wp14:editId="23DBBF6F">
+          <wp:inline distT="0" distB="0" distL="0" distR="0" wp14:anchorId="7F279CEF" wp14:editId="2DBC692C">
             <wp:extent cx="5143946" cy="1973751"/>
             <wp:effectExtent l="0" t="0" r="0" b="7620"/>
             <wp:docPr id="3" name="Picture 3"/>
@@ -5871,8 +5875,8 @@
         <w:pStyle w:val="Caption"/>
         <w:jc w:val="center"/>
       </w:pPr>
-      <w:bookmarkStart w:id="15" w:name="_Ref422287839"/>
-      <w:bookmarkStart w:id="16" w:name="_Ref422287851"/>
+      <w:bookmarkStart w:id="17" w:name="_Ref422287839"/>
+      <w:bookmarkStart w:id="18" w:name="_Ref422287851"/>
       <w:r>
         <w:t xml:space="preserve">Figure </w:t>
       </w:r>
@@ -5884,11 +5888,11 @@
           <w:t>1</w:t>
         </w:r>
       </w:fldSimple>
-      <w:bookmarkEnd w:id="16"/>
+      <w:bookmarkEnd w:id="18"/>
       <w:r>
         <w:t>: A visual representation of a RDF graph</w:t>
       </w:r>
-      <w:bookmarkEnd w:id="15"/>
+      <w:bookmarkEnd w:id="17"/>
     </w:p>
     <w:p/>
     <w:p>
@@ -6108,7 +6112,7 @@
         <w:spacing w:after="240"/>
         <w:jc w:val="both"/>
       </w:pPr>
-      <w:bookmarkStart w:id="17" w:name="_Toc422376840"/>
+      <w:bookmarkStart w:id="19" w:name="_Toc422376840"/>
       <w:r>
         <w:t>Semantic Web</w:t>
       </w:r>
@@ -6124,7 +6128,7 @@
       <w:r>
         <w:t>Principles</w:t>
       </w:r>
-      <w:bookmarkEnd w:id="17"/>
+      <w:bookmarkEnd w:id="19"/>
     </w:p>
     <w:p>
       <w:pPr>
@@ -7314,8 +7318,8 @@
         <w:pStyle w:val="Heading2"/>
         <w:spacing w:after="240"/>
       </w:pPr>
-      <w:bookmarkStart w:id="18" w:name="_Toc422376841"/>
-      <w:bookmarkStart w:id="19" w:name="_Ref422379260"/>
+      <w:bookmarkStart w:id="20" w:name="_Toc422376841"/>
+      <w:bookmarkStart w:id="21" w:name="_Ref422379260"/>
       <w:r>
         <w:t>RDF</w:t>
       </w:r>
@@ -7961,7 +7965,7 @@
         <w:pStyle w:val="Caption"/>
         <w:jc w:val="center"/>
       </w:pPr>
-      <w:bookmarkStart w:id="20" w:name="_Ref422577842"/>
+      <w:bookmarkStart w:id="22" w:name="_Ref422577842"/>
       <w:r>
         <w:t xml:space="preserve">Table </w:t>
       </w:r>
@@ -7973,7 +7977,7 @@
           <w:t>1</w:t>
         </w:r>
       </w:fldSimple>
-      <w:bookmarkEnd w:id="20"/>
+      <w:bookmarkEnd w:id="22"/>
       <w:r>
         <w:t>: examples of RDFS classes and properties</w:t>
       </w:r>
@@ -8560,7 +8564,7 @@
         <w:pStyle w:val="Caption"/>
         <w:jc w:val="center"/>
       </w:pPr>
-      <w:bookmarkStart w:id="21" w:name="_Ref422583659"/>
+      <w:bookmarkStart w:id="23" w:name="_Ref422583659"/>
       <w:r>
         <w:t xml:space="preserve">Table </w:t>
       </w:r>
@@ -8572,62 +8576,1762 @@
           <w:t>2</w:t>
         </w:r>
       </w:fldSimple>
+      <w:bookmarkEnd w:id="23"/>
+      <w:r>
+        <w:t xml:space="preserve">: general view of </w:t>
+      </w:r>
+      <w:r>
+        <w:t>OWL</w:t>
+      </w:r>
+    </w:p>
+    <w:p/>
+    <w:p>
+      <w:pPr>
+        <w:pStyle w:val="Heading2"/>
+        <w:spacing w:after="240"/>
+      </w:pPr>
+      <w:r>
+        <w:t>Building the C# Source Code Representation Ontology</w:t>
+      </w:r>
+      <w:bookmarkEnd w:id="20"/>
+      <w:r>
+        <w:t xml:space="preserve"> (CSCRO)</w:t>
+      </w:r>
+      <w:bookmarkStart w:id="24" w:name="_GoBack"/>
       <w:bookmarkEnd w:id="21"/>
-      <w:r>
-        <w:t xml:space="preserve">: general view of </w:t>
-      </w:r>
-      <w:r>
-        <w:t>OWL</w:t>
-      </w:r>
-    </w:p>
-    <w:p/>
-    <w:p>
-      <w:pPr>
-        <w:pStyle w:val="Heading2"/>
-      </w:pPr>
-      <w:r>
-        <w:t>Building the C# Source Code Representation Ontology</w:t>
-      </w:r>
-      <w:bookmarkEnd w:id="18"/>
-      <w:r>
-        <w:t xml:space="preserve"> (CSCRO)</w:t>
-      </w:r>
-      <w:bookmarkEnd w:id="19"/>
+      <w:bookmarkEnd w:id="24"/>
+    </w:p>
+    <w:p>
+      <w:pPr>
+        <w:spacing w:after="0" w:line="360" w:lineRule="auto"/>
+        <w:jc w:val="both"/>
+      </w:pPr>
+      <w:r>
+        <w:t xml:space="preserve">For creating an ontology that covers C# programming language, the </w:t>
+      </w:r>
+      <w:r>
+        <w:rPr>
+          <w:i/>
+        </w:rPr>
+        <w:t>SCRO</w:t>
+      </w:r>
+      <w:r>
+        <w:t xml:space="preserve"> ontology, described in </w:t>
+      </w:r>
+      <w:r>
+        <w:fldChar w:fldCharType="begin"/>
+      </w:r>
+      <w:r>
+        <w:instrText xml:space="preserve"> REF _Ref422590736 \n \h </w:instrText>
+      </w:r>
+      <w:r>
+        <w:instrText xml:space="preserve"> \* MERGEFORMAT </w:instrText>
+      </w:r>
+      <w:r>
+        <w:fldChar w:fldCharType="separate"/>
+      </w:r>
+      <w:r>
+        <w:t>3</w:t>
+      </w:r>
+      <w:r>
+        <w:t>.</w:t>
+      </w:r>
+      <w:r>
+        <w:t>1</w:t>
+      </w:r>
+      <w:r>
+        <w:fldChar w:fldCharType="end"/>
+      </w:r>
+      <w:r>
+        <w:t xml:space="preserve">, was used as a model. For this reason, the new ontology is named </w:t>
+      </w:r>
+      <w:r>
+        <w:rPr>
+          <w:i/>
+        </w:rPr>
+        <w:t>CSCRO</w:t>
+      </w:r>
+      <w:r>
+        <w:t xml:space="preserve"> (</w:t>
+      </w:r>
+      <w:r>
+        <w:rPr>
+          <w:i/>
+        </w:rPr>
+        <w:t>C# SCRO</w:t>
+      </w:r>
+      <w:r>
+        <w:t xml:space="preserve">). As a result, </w:t>
+      </w:r>
+      <w:r>
+        <w:rPr>
+          <w:i/>
+        </w:rPr>
+        <w:t>CSCRO</w:t>
+      </w:r>
+      <w:r>
+        <w:t xml:space="preserve"> can be considered a variation of </w:t>
+      </w:r>
+      <w:r>
+        <w:rPr>
+          <w:i/>
+        </w:rPr>
+        <w:t>SCRO</w:t>
+      </w:r>
+      <w:r>
+        <w:t xml:space="preserve"> that works for </w:t>
+      </w:r>
+      <w:r>
+        <w:rPr>
+          <w:i/>
+        </w:rPr>
+        <w:t>C#</w:t>
+      </w:r>
+      <w:r>
+        <w:t>.</w:t>
+      </w:r>
+    </w:p>
+    <w:p>
+      <w:pPr>
+        <w:spacing w:after="0" w:line="360" w:lineRule="auto"/>
+        <w:jc w:val="both"/>
+      </w:pPr>
+      <w:r>
+        <w:tab/>
+        <w:t xml:space="preserve">At first, the intention was to use </w:t>
+      </w:r>
+      <w:r>
+        <w:rPr>
+          <w:i/>
+        </w:rPr>
+        <w:t>SCRO</w:t>
+      </w:r>
+      <w:r>
+        <w:t xml:space="preserve"> concepts to annotate the resources extracted from </w:t>
+      </w:r>
+      <w:r>
+        <w:rPr>
+          <w:i/>
+        </w:rPr>
+        <w:t>C#</w:t>
+      </w:r>
+      <w:r>
+        <w:t xml:space="preserve"> so</w:t>
+      </w:r>
+      <w:r>
+        <w:t>urce code. But the ontology uses</w:t>
+      </w:r>
+      <w:r>
+        <w:t xml:space="preserve"> entities like </w:t>
+      </w:r>
+      <w:r>
+        <w:rPr>
+          <w:i/>
+        </w:rPr>
+        <w:t>package</w:t>
+      </w:r>
+      <w:r>
+        <w:t xml:space="preserve">, </w:t>
+      </w:r>
+      <w:r>
+        <w:rPr>
+          <w:i/>
+        </w:rPr>
+        <w:t>java.lang.String</w:t>
+      </w:r>
+      <w:r>
+        <w:t xml:space="preserve">, </w:t>
+      </w:r>
+      <w:r>
+        <w:rPr>
+          <w:i/>
+        </w:rPr>
+        <w:t>final method,</w:t>
+      </w:r>
       <w:r>
         <w:t xml:space="preserve"> </w:t>
       </w:r>
       <w:r>
         <w:rPr>
-          <w:color w:val="FF0000"/>
-        </w:rPr>
-        <w:t>(3 p)</w:t>
+          <w:i/>
+        </w:rPr>
+        <w:t>Java</w:t>
+      </w:r>
+      <w:r>
+        <w:t xml:space="preserve"> </w:t>
+      </w:r>
+      <w:r>
+        <w:rPr>
+          <w:i/>
+        </w:rPr>
+        <w:t>based access modifiers</w:t>
+      </w:r>
+      <w:r>
+        <w:t>,</w:t>
+      </w:r>
+      <w:r>
+        <w:rPr>
+          <w:i/>
+        </w:rPr>
+        <w:t xml:space="preserve"> </w:t>
+      </w:r>
+      <w:r>
+        <w:t>so it was</w:t>
+      </w:r>
+      <w:r>
+        <w:t xml:space="preserve"> clear that it was designed to work with </w:t>
+      </w:r>
+      <w:r>
+        <w:rPr>
+          <w:i/>
+        </w:rPr>
+        <w:t>Java</w:t>
+      </w:r>
+      <w:r>
+        <w:t xml:space="preserve"> programming language. Therefore, a new ontology for </w:t>
+      </w:r>
+      <w:r>
+        <w:rPr>
+          <w:i/>
+        </w:rPr>
+        <w:t xml:space="preserve">C# </w:t>
+      </w:r>
+      <w:r>
+        <w:t>was needed.</w:t>
       </w:r>
     </w:p>
     <w:p>
       <w:pPr>
         <w:spacing w:after="0" w:line="360" w:lineRule="auto"/>
-      </w:pPr>
-      <w:r>
-        <w:t>Parallel Comparison: SCRO vs CSCRO</w:t>
-      </w:r>
-    </w:p>
-    <w:p>
-      <w:bookmarkStart w:id="22" w:name="_GoBack"/>
-      <w:bookmarkEnd w:id="22"/>
+        <w:jc w:val="both"/>
+        <w:rPr>
+          <w:i/>
+        </w:rPr>
+      </w:pPr>
+      <w:r>
+        <w:tab/>
+        <w:t xml:space="preserve">The new </w:t>
+      </w:r>
+      <w:r>
+        <w:rPr>
+          <w:i/>
+        </w:rPr>
+        <w:t>C#</w:t>
+      </w:r>
+      <w:r>
+        <w:rPr>
+          <w:i/>
+        </w:rPr>
+        <w:t xml:space="preserve"> </w:t>
+      </w:r>
+      <w:r>
+        <w:t xml:space="preserve">ontology, </w:t>
+      </w:r>
+      <w:r>
+        <w:rPr>
+          <w:i/>
+        </w:rPr>
+        <w:t>CSCRO,</w:t>
+      </w:r>
+      <w:r>
+        <w:t xml:space="preserve"> keeps the main ideas from </w:t>
+      </w:r>
+      <w:r>
+        <w:rPr>
+          <w:i/>
+        </w:rPr>
+        <w:t xml:space="preserve">SCRO </w:t>
+      </w:r>
+      <w:r>
+        <w:t>ontology</w:t>
+      </w:r>
+      <w:r>
+        <w:t>, but adds new concepts specific to the programming language</w:t>
+      </w:r>
+      <w:r>
+        <w:t xml:space="preserve"> itself, based on </w:t>
+      </w:r>
+      <w:r>
+        <w:rPr>
+          <w:i/>
+        </w:rPr>
+        <w:t>MSDN</w:t>
+      </w:r>
+      <w:r>
+        <w:rPr>
+          <w:rStyle w:val="FootnoteReference"/>
+          <w:i/>
+        </w:rPr>
+        <w:footnoteReference w:id="17"/>
+      </w:r>
+      <w:r>
+        <w:t xml:space="preserve"> references.</w:t>
+      </w:r>
+    </w:p>
+    <w:p>
+      <w:pPr>
+        <w:spacing w:after="0" w:line="360" w:lineRule="auto"/>
+        <w:jc w:val="both"/>
+      </w:pPr>
+      <w:r>
+        <w:tab/>
+      </w:r>
+      <w:r>
+        <w:t>There are some significant differences between the two ontologies both in structure (taxonomy) and individuals.</w:t>
+      </w:r>
+      <w:r>
+        <w:t xml:space="preserve"> These differeces are discussed in parallel in the following lines</w:t>
+      </w:r>
+      <w:r>
+        <w:t>.</w:t>
+      </w:r>
+    </w:p>
+    <w:p>
+      <w:pPr>
+        <w:pStyle w:val="Heading3"/>
+        <w:spacing w:after="240"/>
+      </w:pPr>
+      <w:bookmarkStart w:id="25" w:name="_Toc422376842"/>
+      <w:r>
+        <w:lastRenderedPageBreak/>
+        <w:t>Different Access Modifiers</w:t>
+      </w:r>
+    </w:p>
+    <w:p>
+      <w:pPr>
+        <w:spacing w:line="360" w:lineRule="auto"/>
+        <w:jc w:val="both"/>
+      </w:pPr>
+      <w:r>
+        <w:t xml:space="preserve">In </w:t>
+      </w:r>
+      <w:r>
+        <w:rPr>
+          <w:i/>
+        </w:rPr>
+        <w:t xml:space="preserve">CSCRO </w:t>
+      </w:r>
+      <w:r>
+        <w:t>ontology</w:t>
+      </w:r>
+      <w:r>
+        <w:t xml:space="preserve">, </w:t>
+      </w:r>
+      <w:r>
+        <w:rPr>
+          <w:i/>
+        </w:rPr>
+        <w:t>AccessModifier</w:t>
+      </w:r>
+      <w:r>
+        <w:t xml:space="preserve"> is a subclass of </w:t>
+      </w:r>
+      <w:r>
+        <w:rPr>
+          <w:i/>
+        </w:rPr>
+        <w:t>Modifier</w:t>
+      </w:r>
+      <w:r>
+        <w:t xml:space="preserve"> </w:t>
+      </w:r>
+      <w:r>
+        <w:t xml:space="preserve">(instead of </w:t>
+      </w:r>
+      <w:r>
+        <w:rPr>
+          <w:i/>
+        </w:rPr>
+        <w:t>AccessControl</w:t>
+      </w:r>
+      <w:r>
+        <w:t xml:space="preserve">). Also, </w:t>
+      </w:r>
+      <w:r>
+        <w:t>C</w:t>
+      </w:r>
+      <w:r>
+        <w:rPr>
+          <w:i/>
+        </w:rPr>
+        <w:t>#</w:t>
+      </w:r>
+      <w:r>
+        <w:t xml:space="preserve"> has a slightly different set of access modifiers. It </w:t>
+      </w:r>
+      <w:r>
+        <w:t>uses</w:t>
+      </w:r>
+      <w:r>
+        <w:t xml:space="preserve"> </w:t>
+      </w:r>
+      <w:r>
+        <w:rPr>
+          <w:i/>
+        </w:rPr>
+        <w:t xml:space="preserve">internal </w:t>
+      </w:r>
+      <w:r>
+        <w:t>and</w:t>
+      </w:r>
+      <w:r>
+        <w:rPr>
+          <w:i/>
+        </w:rPr>
+        <w:t xml:space="preserve"> protected internal</w:t>
+      </w:r>
+      <w:r>
+        <w:t xml:space="preserve"> as </w:t>
+      </w:r>
+      <w:r>
+        <w:rPr>
+          <w:i/>
+        </w:rPr>
+        <w:t>C#</w:t>
+      </w:r>
+      <w:r>
+        <w:t xml:space="preserve"> specific access modifiers </w:t>
+      </w:r>
+      <w:r>
+        <w:rPr>
+          <w:i/>
+        </w:rPr>
+        <w:t>(</w:t>
+      </w:r>
+      <w:r>
+        <w:rPr>
+          <w:i/>
+        </w:rPr>
+        <w:fldChar w:fldCharType="begin"/>
+      </w:r>
+      <w:r>
+        <w:rPr>
+          <w:i/>
+        </w:rPr>
+        <w:instrText xml:space="preserve"> REF _Ref422594393 \h </w:instrText>
+      </w:r>
+      <w:r>
+        <w:rPr>
+          <w:i/>
+        </w:rPr>
+      </w:r>
+      <w:r>
+        <w:rPr>
+          <w:i/>
+        </w:rPr>
+        <w:instrText xml:space="preserve"> \* MERGEFORMAT </w:instrText>
+      </w:r>
+      <w:r>
+        <w:rPr>
+          <w:i/>
+        </w:rPr>
+        <w:fldChar w:fldCharType="separate"/>
+      </w:r>
+      <w:r>
+        <w:rPr>
+          <w:i/>
+        </w:rPr>
+        <w:t xml:space="preserve">Figure </w:t>
+      </w:r>
+      <w:r>
+        <w:rPr>
+          <w:i/>
+          <w:noProof/>
+        </w:rPr>
+        <w:t>2</w:t>
+      </w:r>
+      <w:r>
+        <w:rPr>
+          <w:i/>
+        </w:rPr>
+        <w:fldChar w:fldCharType="end"/>
+      </w:r>
+      <w:r>
+        <w:rPr>
+          <w:i/>
+        </w:rPr>
+        <w:t>)</w:t>
+      </w:r>
+      <w:r>
+        <w:t>.</w:t>
+      </w:r>
+      <w:r>
+        <w:t xml:space="preserve"> </w:t>
+      </w:r>
+    </w:p>
+    <w:p>
+      <w:pPr>
+        <w:spacing w:line="360" w:lineRule="auto"/>
+        <w:jc w:val="both"/>
+      </w:pPr>
+    </w:p>
+    <w:p>
+      <w:pPr>
+        <w:keepNext/>
+      </w:pPr>
+      <w:r>
+        <w:rPr>
+          <w:noProof/>
+        </w:rPr>
+        <w:drawing>
+          <wp:inline distT="0" distB="0" distL="0" distR="0" wp14:anchorId="15B909FF" wp14:editId="76C13A0D">
+            <wp:extent cx="5761219" cy="1752752"/>
+            <wp:effectExtent l="0" t="0" r="0" b="0"/>
+            <wp:docPr id="4" name="Picture 4"/>
+            <wp:cNvGraphicFramePr>
+              <a:graphicFrameLocks xmlns:a="http://schemas.openxmlformats.org/drawingml/2006/main" noChangeAspect="1"/>
+            </wp:cNvGraphicFramePr>
+            <a:graphic xmlns:a="http://schemas.openxmlformats.org/drawingml/2006/main">
+              <a:graphicData uri="http://schemas.openxmlformats.org/drawingml/2006/picture">
+                <pic:pic xmlns:pic="http://schemas.openxmlformats.org/drawingml/2006/picture">
+                  <pic:nvPicPr>
+                    <pic:cNvPr id="0" name="access_modifiers.png"/>
+                    <pic:cNvPicPr/>
+                  </pic:nvPicPr>
+                  <pic:blipFill>
+                    <a:blip r:embed="rId11">
+                      <a:extLst>
+                        <a:ext uri="{28A0092B-C50C-407E-A947-70E740481C1C}">
+                          <a14:useLocalDpi xmlns:a14="http://schemas.microsoft.com/office/drawing/2010/main" val="0"/>
+                        </a:ext>
+                      </a:extLst>
+                    </a:blip>
+                    <a:stretch>
+                      <a:fillRect/>
+                    </a:stretch>
+                  </pic:blipFill>
+                  <pic:spPr>
+                    <a:xfrm>
+                      <a:off x="0" y="0"/>
+                      <a:ext cx="5761219" cy="1752752"/>
+                    </a:xfrm>
+                    <a:prstGeom prst="rect">
+                      <a:avLst/>
+                    </a:prstGeom>
+                  </pic:spPr>
+                </pic:pic>
+              </a:graphicData>
+            </a:graphic>
+          </wp:inline>
+        </w:drawing>
+      </w:r>
+    </w:p>
+    <w:p>
+      <w:pPr>
+        <w:keepNext/>
+      </w:pPr>
+    </w:p>
+    <w:p>
+      <w:pPr>
+        <w:pStyle w:val="Caption"/>
+        <w:jc w:val="center"/>
+      </w:pPr>
+      <w:bookmarkStart w:id="26" w:name="_Ref422594376"/>
+      <w:bookmarkStart w:id="27" w:name="_Ref422594393"/>
+      <w:r>
+        <w:t xml:space="preserve">Figure </w:t>
+      </w:r>
+      <w:fldSimple w:instr=" SEQ Figure \* ARABIC ">
+        <w:r>
+          <w:rPr>
+            <w:noProof/>
+          </w:rPr>
+          <w:t>2</w:t>
+        </w:r>
+      </w:fldSimple>
+      <w:bookmarkEnd w:id="27"/>
+      <w:r>
+        <w:t>: SCRO vs CSCRO (access modifiers)</w:t>
+      </w:r>
+      <w:bookmarkEnd w:id="26"/>
     </w:p>
     <w:p/>
     <w:p/>
+    <w:p>
+      <w:pPr>
+        <w:pStyle w:val="Heading3"/>
+        <w:spacing w:after="240"/>
+      </w:pPr>
+      <w:r>
+        <w:t>Different Modifiers Taxonomy</w:t>
+      </w:r>
+    </w:p>
+    <w:p>
+      <w:pPr>
+        <w:spacing w:after="0" w:line="360" w:lineRule="auto"/>
+        <w:jc w:val="both"/>
+      </w:pPr>
+      <w:r>
+        <w:t xml:space="preserve">In </w:t>
+      </w:r>
+      <w:r>
+        <w:rPr>
+          <w:i/>
+        </w:rPr>
+        <w:t>SCRO</w:t>
+      </w:r>
+      <w:r>
+        <w:t xml:space="preserve"> ontology,</w:t>
+      </w:r>
+      <w:r>
+        <w:t xml:space="preserve"> the modifiers are not represented by class of their own. Instead, they are spreaded under the taxonomy of data types. For example, there is no </w:t>
+      </w:r>
+      <w:r>
+        <w:rPr>
+          <w:i/>
+        </w:rPr>
+        <w:t>static</w:t>
+      </w:r>
+      <w:r>
+        <w:t xml:space="preserve"> modifier itself, but there are </w:t>
+      </w:r>
+      <w:r>
+        <w:rPr>
+          <w:i/>
+        </w:rPr>
+        <w:t>StaticMemberClass</w:t>
+      </w:r>
+      <w:r>
+        <w:t xml:space="preserve"> and </w:t>
+      </w:r>
+      <w:r>
+        <w:rPr>
+          <w:i/>
+        </w:rPr>
+        <w:t>StaticMemberInterface</w:t>
+      </w:r>
+      <w:r>
+        <w:t xml:space="preserve"> classes. The same is valid for other modifiers too (e.g. </w:t>
+      </w:r>
+      <w:r>
+        <w:rPr>
+          <w:i/>
+        </w:rPr>
+        <w:t>final – FinalLocalClass, FinalMemberClass</w:t>
+      </w:r>
+      <w:r>
+        <w:t xml:space="preserve">, </w:t>
+      </w:r>
+      <w:r>
+        <w:rPr>
+          <w:i/>
+        </w:rPr>
+        <w:t>abstract- AbstractLocalClass, AbstractMemberClass</w:t>
+      </w:r>
+      <w:r>
+        <w:t>, etc.)</w:t>
+      </w:r>
+    </w:p>
+    <w:p>
+      <w:pPr>
+        <w:spacing w:after="0" w:line="360" w:lineRule="auto"/>
+        <w:ind w:firstLine="720"/>
+        <w:jc w:val="both"/>
+      </w:pPr>
+      <w:r>
+        <w:t xml:space="preserve">In </w:t>
+      </w:r>
+      <w:r>
+        <w:rPr>
+          <w:i/>
+        </w:rPr>
+        <w:t>CSCRO</w:t>
+      </w:r>
+      <w:r>
+        <w:t xml:space="preserve">, there is the </w:t>
+      </w:r>
+      <w:r>
+        <w:rPr>
+          <w:i/>
+        </w:rPr>
+        <w:t>Modifier</w:t>
+      </w:r>
+      <w:r>
+        <w:t xml:space="preserve"> class under which there is an individual for each modifier (</w:t>
+      </w:r>
+      <w:r>
+        <w:rPr>
+          <w:i/>
+        </w:rPr>
+        <w:t>abstract, static, override</w:t>
+      </w:r>
+      <w:r>
+        <w:t>, etc.).</w:t>
+      </w:r>
+      <w:r>
+        <w:t xml:space="preserve"> </w:t>
+      </w:r>
+      <w:r>
+        <w:t xml:space="preserve">Besides, there are some </w:t>
+      </w:r>
+      <w:r>
+        <w:rPr>
+          <w:i/>
+        </w:rPr>
+        <w:t>C#</w:t>
+      </w:r>
+      <w:r>
+        <w:t xml:space="preserve"> specific modifiers: </w:t>
+      </w:r>
+      <w:r>
+        <w:rPr>
+          <w:i/>
+        </w:rPr>
+        <w:t xml:space="preserve">async, sealed, const, new, partial, </w:t>
+      </w:r>
+      <w:r>
+        <w:t>etc</w:t>
+      </w:r>
+      <w:r>
+        <w:rPr>
+          <w:i/>
+        </w:rPr>
+        <w:t>.</w:t>
+      </w:r>
+      <w:r>
+        <w:t xml:space="preserve"> In the same manner, </w:t>
+      </w:r>
+      <w:r>
+        <w:rPr>
+          <w:i/>
+        </w:rPr>
+        <w:t>private</w:t>
+      </w:r>
+      <w:r>
+        <w:t xml:space="preserve">, </w:t>
+      </w:r>
+      <w:r>
+        <w:rPr>
+          <w:i/>
+        </w:rPr>
+        <w:t>protected</w:t>
+      </w:r>
+      <w:r>
+        <w:t xml:space="preserve">, </w:t>
+      </w:r>
+      <w:r>
+        <w:rPr>
+          <w:i/>
+        </w:rPr>
+        <w:t>public</w:t>
+      </w:r>
+      <w:r>
+        <w:t xml:space="preserve"> and </w:t>
+      </w:r>
+      <w:r>
+        <w:rPr>
+          <w:i/>
+        </w:rPr>
+        <w:t>internal</w:t>
+      </w:r>
+      <w:r>
+        <w:t xml:space="preserve"> are individuals of </w:t>
+      </w:r>
+      <w:r>
+        <w:rPr>
+          <w:i/>
+        </w:rPr>
+        <w:t>AccessModifier</w:t>
+      </w:r>
+      <w:r>
+        <w:t xml:space="preserve"> class.</w:t>
+      </w:r>
+    </w:p>
+    <w:p>
+      <w:pPr>
+        <w:spacing w:after="0" w:line="360" w:lineRule="auto"/>
+        <w:ind w:firstLine="720"/>
+        <w:jc w:val="both"/>
+        <w:rPr>
+          <w:noProof/>
+        </w:rPr>
+      </w:pPr>
+      <w:r>
+        <w:t>The differences are marked with red in</w:t>
+      </w:r>
+      <w:r>
+        <w:t xml:space="preserve"> </w:t>
+      </w:r>
+      <w:r>
+        <w:rPr>
+          <w:i/>
+        </w:rPr>
+        <w:fldChar w:fldCharType="begin"/>
+      </w:r>
+      <w:r>
+        <w:rPr>
+          <w:i/>
+        </w:rPr>
+        <w:instrText xml:space="preserve"> REF _Ref422597391 \h </w:instrText>
+      </w:r>
+      <w:r>
+        <w:rPr>
+          <w:i/>
+        </w:rPr>
+      </w:r>
+      <w:r>
+        <w:rPr>
+          <w:i/>
+        </w:rPr>
+        <w:instrText xml:space="preserve"> \* MERGEFORMAT </w:instrText>
+      </w:r>
+      <w:r>
+        <w:rPr>
+          <w:i/>
+        </w:rPr>
+        <w:fldChar w:fldCharType="separate"/>
+      </w:r>
+      <w:r>
+        <w:rPr>
+          <w:i/>
+        </w:rPr>
+        <w:t>Figu</w:t>
+      </w:r>
+      <w:r>
+        <w:rPr>
+          <w:i/>
+        </w:rPr>
+        <w:t>r</w:t>
+      </w:r>
+      <w:r>
+        <w:rPr>
+          <w:i/>
+        </w:rPr>
+        <w:t xml:space="preserve">e </w:t>
+      </w:r>
+      <w:r>
+        <w:rPr>
+          <w:i/>
+          <w:noProof/>
+        </w:rPr>
+        <w:t>3</w:t>
+      </w:r>
+      <w:r>
+        <w:rPr>
+          <w:i/>
+        </w:rPr>
+        <w:fldChar w:fldCharType="end"/>
+      </w:r>
+      <w:r>
+        <w:t>.</w:t>
+      </w:r>
+      <w:r>
+        <w:rPr>
+          <w:noProof/>
+        </w:rPr>
+        <w:t xml:space="preserve"> </w:t>
+      </w:r>
+    </w:p>
+    <w:p>
+      <w:pPr>
+        <w:spacing w:after="0" w:line="360" w:lineRule="auto"/>
+        <w:ind w:firstLine="720"/>
+        <w:jc w:val="both"/>
+        <w:rPr>
+          <w:noProof/>
+        </w:rPr>
+      </w:pPr>
+    </w:p>
+    <w:p>
+      <w:pPr>
+        <w:spacing w:after="0" w:line="360" w:lineRule="auto"/>
+        <w:ind w:firstLine="720"/>
+        <w:jc w:val="both"/>
+        <w:rPr>
+          <w:noProof/>
+        </w:rPr>
+      </w:pPr>
+    </w:p>
+    <w:p>
+      <w:pPr>
+        <w:spacing w:after="0" w:line="360" w:lineRule="auto"/>
+        <w:ind w:firstLine="720"/>
+        <w:jc w:val="both"/>
+        <w:rPr>
+          <w:noProof/>
+        </w:rPr>
+      </w:pPr>
+    </w:p>
+    <w:p>
+      <w:pPr>
+        <w:spacing w:after="0" w:line="360" w:lineRule="auto"/>
+        <w:ind w:firstLine="720"/>
+        <w:jc w:val="both"/>
+      </w:pPr>
+      <w:r>
+        <w:rPr>
+          <w:noProof/>
+        </w:rPr>
+        <w:drawing>
+          <wp:inline distT="0" distB="0" distL="0" distR="0" wp14:anchorId="1D354904" wp14:editId="203ED082">
+            <wp:extent cx="5151566" cy="2911092"/>
+            <wp:effectExtent l="0" t="0" r="0" b="3810"/>
+            <wp:docPr id="5" name="Picture 5"/>
+            <wp:cNvGraphicFramePr>
+              <a:graphicFrameLocks xmlns:a="http://schemas.openxmlformats.org/drawingml/2006/main" noChangeAspect="1"/>
+            </wp:cNvGraphicFramePr>
+            <a:graphic xmlns:a="http://schemas.openxmlformats.org/drawingml/2006/main">
+              <a:graphicData uri="http://schemas.openxmlformats.org/drawingml/2006/picture">
+                <pic:pic xmlns:pic="http://schemas.openxmlformats.org/drawingml/2006/picture">
+                  <pic:nvPicPr>
+                    <pic:cNvPr id="0" name="modifiers.png"/>
+                    <pic:cNvPicPr/>
+                  </pic:nvPicPr>
+                  <pic:blipFill>
+                    <a:blip r:embed="rId12">
+                      <a:extLst>
+                        <a:ext uri="{28A0092B-C50C-407E-A947-70E740481C1C}">
+                          <a14:useLocalDpi xmlns:a14="http://schemas.microsoft.com/office/drawing/2010/main" val="0"/>
+                        </a:ext>
+                      </a:extLst>
+                    </a:blip>
+                    <a:stretch>
+                      <a:fillRect/>
+                    </a:stretch>
+                  </pic:blipFill>
+                  <pic:spPr>
+                    <a:xfrm>
+                      <a:off x="0" y="0"/>
+                      <a:ext cx="5151566" cy="2911092"/>
+                    </a:xfrm>
+                    <a:prstGeom prst="rect">
+                      <a:avLst/>
+                    </a:prstGeom>
+                  </pic:spPr>
+                </pic:pic>
+              </a:graphicData>
+            </a:graphic>
+          </wp:inline>
+        </w:drawing>
+      </w:r>
+    </w:p>
+    <w:p/>
+    <w:p>
+      <w:pPr>
+        <w:pStyle w:val="Caption"/>
+        <w:jc w:val="center"/>
+      </w:pPr>
+      <w:bookmarkStart w:id="28" w:name="_Ref422597391"/>
+      <w:r>
+        <w:t xml:space="preserve">Figure </w:t>
+      </w:r>
+      <w:fldSimple w:instr=" SEQ Figure \* ARABIC ">
+        <w:r>
+          <w:rPr>
+            <w:noProof/>
+          </w:rPr>
+          <w:t>3</w:t>
+        </w:r>
+      </w:fldSimple>
+      <w:bookmarkEnd w:id="28"/>
+      <w:r>
+        <w:t>: SCRO vs CSCRO (modifiers taxonomy)</w:t>
+      </w:r>
+    </w:p>
+    <w:p/>
+    <w:p/>
+    <w:p>
+      <w:pPr>
+        <w:pStyle w:val="Heading3"/>
+        <w:spacing w:after="240"/>
+      </w:pPr>
+      <w:r>
+        <w:t>Different Data Types Taxonomy</w:t>
+      </w:r>
+    </w:p>
+    <w:p>
+      <w:pPr>
+        <w:spacing w:after="0" w:line="360" w:lineRule="auto"/>
+        <w:jc w:val="both"/>
+      </w:pPr>
+      <w:r>
+        <w:rPr>
+          <w:i/>
+        </w:rPr>
+        <w:t>SCRO</w:t>
+      </w:r>
+      <w:r>
+        <w:t xml:space="preserve"> has a complicate taxonomy for data types. There is no single parent node in the hieararchy from which every type is derived. Instead, there is a parent class for each type (e.g. </w:t>
+      </w:r>
+      <w:r>
+        <w:rPr>
+          <w:i/>
+        </w:rPr>
+        <w:t xml:space="preserve">ClassType, EnumType, InterfaceType, </w:t>
+      </w:r>
+      <w:r>
+        <w:t>etc</w:t>
+      </w:r>
+      <w:r>
+        <w:t xml:space="preserve">.). </w:t>
+      </w:r>
+      <w:r>
+        <w:rPr>
+          <w:i/>
+        </w:rPr>
+        <w:t xml:space="preserve">DataType </w:t>
+      </w:r>
+      <w:r>
+        <w:t>class is used in ano</w:t>
+      </w:r>
+      <w:r>
+        <w:t xml:space="preserve">ther context than types hierarchy context (i.e. for specifying the “primitive” types: </w:t>
+      </w:r>
+      <w:r>
+        <w:rPr>
+          <w:i/>
+        </w:rPr>
+        <w:t xml:space="preserve">int, float,double, </w:t>
+      </w:r>
+      <w:r>
+        <w:t xml:space="preserve">etc.). </w:t>
+      </w:r>
+    </w:p>
+    <w:p>
+      <w:pPr>
+        <w:spacing w:after="0" w:line="360" w:lineRule="auto"/>
+        <w:ind w:firstLine="720"/>
+        <w:jc w:val="both"/>
+      </w:pPr>
+      <w:r>
+        <w:rPr>
+          <w:i/>
+        </w:rPr>
+        <w:t>CSCRO</w:t>
+      </w:r>
+      <w:r>
+        <w:t xml:space="preserve"> rewrites completly the taxonomy of data types. Here, there is one parent class </w:t>
+      </w:r>
+      <w:r>
+        <w:rPr>
+          <w:i/>
+        </w:rPr>
+        <w:t>DataType</w:t>
+      </w:r>
+      <w:r>
+        <w:t xml:space="preserve"> from which every subclass defines a new hieararchy level of types. Hence, on the second level there are </w:t>
+      </w:r>
+      <w:r>
+        <w:rPr>
+          <w:i/>
+        </w:rPr>
+        <w:t>ReferenceType</w:t>
+      </w:r>
+      <w:r>
+        <w:t xml:space="preserve"> and </w:t>
+      </w:r>
+      <w:r>
+        <w:rPr>
+          <w:i/>
+        </w:rPr>
+        <w:t>ValueType</w:t>
+      </w:r>
+      <w:r>
+        <w:t xml:space="preserve"> and on the third level there are </w:t>
+      </w:r>
+      <w:r>
+        <w:rPr>
+          <w:i/>
+        </w:rPr>
+        <w:t>Delegate, Class and Interface</w:t>
+      </w:r>
+      <w:r>
+        <w:t xml:space="preserve"> – as subclasses of </w:t>
+      </w:r>
+      <w:r>
+        <w:rPr>
+          <w:i/>
+        </w:rPr>
+        <w:t>ReferenceType</w:t>
+      </w:r>
+      <w:r>
+        <w:t xml:space="preserve"> and </w:t>
+      </w:r>
+      <w:r>
+        <w:rPr>
+          <w:i/>
+        </w:rPr>
+        <w:t>Enum</w:t>
+      </w:r>
+      <w:r>
+        <w:t xml:space="preserve"> and </w:t>
+      </w:r>
+      <w:r>
+        <w:rPr>
+          <w:i/>
+        </w:rPr>
+        <w:t>Struct</w:t>
+      </w:r>
+      <w:r>
+        <w:t xml:space="preserve"> – as subclasses of </w:t>
+      </w:r>
+      <w:r>
+        <w:rPr>
+          <w:i/>
+        </w:rPr>
+        <w:t>ValueType</w:t>
+      </w:r>
+      <w:r>
+        <w:t xml:space="preserve">. Eventually, the “primitive” types are in fact individuals of class </w:t>
+      </w:r>
+      <w:r>
+        <w:rPr>
+          <w:i/>
+        </w:rPr>
+        <w:t>Struct</w:t>
+      </w:r>
+      <w:r>
+        <w:t>.</w:t>
+      </w:r>
+    </w:p>
+    <w:p>
+      <w:pPr>
+        <w:spacing w:after="0" w:line="360" w:lineRule="auto"/>
+        <w:ind w:firstLine="720"/>
+        <w:jc w:val="both"/>
+      </w:pPr>
+      <w:r>
+        <w:t xml:space="preserve">The differences are explained in </w:t>
+      </w:r>
+      <w:r>
+        <w:rPr>
+          <w:i/>
+        </w:rPr>
+        <w:fldChar w:fldCharType="begin"/>
+      </w:r>
+      <w:r>
+        <w:rPr>
+          <w:i/>
+        </w:rPr>
+        <w:instrText xml:space="preserve"> REF _Ref422600518 \h </w:instrText>
+      </w:r>
+      <w:r>
+        <w:rPr>
+          <w:i/>
+        </w:rPr>
+      </w:r>
+      <w:r>
+        <w:rPr>
+          <w:i/>
+        </w:rPr>
+        <w:instrText xml:space="preserve"> \* MERGEFORMAT </w:instrText>
+      </w:r>
+      <w:r>
+        <w:rPr>
+          <w:i/>
+        </w:rPr>
+        <w:fldChar w:fldCharType="separate"/>
+      </w:r>
+      <w:r>
+        <w:rPr>
+          <w:i/>
+        </w:rPr>
+        <w:t xml:space="preserve">Figure </w:t>
+      </w:r>
+      <w:r>
+        <w:rPr>
+          <w:i/>
+          <w:noProof/>
+        </w:rPr>
+        <w:t>4</w:t>
+      </w:r>
+      <w:r>
+        <w:rPr>
+          <w:i/>
+        </w:rPr>
+        <w:fldChar w:fldCharType="end"/>
+      </w:r>
+      <w:r>
+        <w:t xml:space="preserve"> by assigning numbers to similar concepts.</w:t>
+      </w:r>
+    </w:p>
+    <w:p>
+      <w:pPr>
+        <w:rPr>
+          <w:i/>
+        </w:rPr>
+      </w:pPr>
+      <w:r>
+        <w:rPr>
+          <w:i/>
+        </w:rPr>
+        <w:t xml:space="preserve"> </w:t>
+      </w:r>
+    </w:p>
+    <w:p>
+      <w:pPr>
+        <w:keepNext/>
+      </w:pPr>
+      <w:r>
+        <w:rPr>
+          <w:noProof/>
+        </w:rPr>
+        <w:lastRenderedPageBreak/>
+        <w:drawing>
+          <wp:inline distT="0" distB="0" distL="0" distR="0" wp14:anchorId="272E8CD9" wp14:editId="3FDE241E">
+            <wp:extent cx="5943600" cy="3785235"/>
+            <wp:effectExtent l="0" t="0" r="0" b="5715"/>
+            <wp:docPr id="6" name="Picture 6"/>
+            <wp:cNvGraphicFramePr>
+              <a:graphicFrameLocks xmlns:a="http://schemas.openxmlformats.org/drawingml/2006/main" noChangeAspect="1"/>
+            </wp:cNvGraphicFramePr>
+            <a:graphic xmlns:a="http://schemas.openxmlformats.org/drawingml/2006/main">
+              <a:graphicData uri="http://schemas.openxmlformats.org/drawingml/2006/picture">
+                <pic:pic xmlns:pic="http://schemas.openxmlformats.org/drawingml/2006/picture">
+                  <pic:nvPicPr>
+                    <pic:cNvPr id="0" name="data_types.png"/>
+                    <pic:cNvPicPr/>
+                  </pic:nvPicPr>
+                  <pic:blipFill>
+                    <a:blip r:embed="rId13">
+                      <a:extLst>
+                        <a:ext uri="{28A0092B-C50C-407E-A947-70E740481C1C}">
+                          <a14:useLocalDpi xmlns:a14="http://schemas.microsoft.com/office/drawing/2010/main" val="0"/>
+                        </a:ext>
+                      </a:extLst>
+                    </a:blip>
+                    <a:stretch>
+                      <a:fillRect/>
+                    </a:stretch>
+                  </pic:blipFill>
+                  <pic:spPr>
+                    <a:xfrm>
+                      <a:off x="0" y="0"/>
+                      <a:ext cx="5943600" cy="3785235"/>
+                    </a:xfrm>
+                    <a:prstGeom prst="rect">
+                      <a:avLst/>
+                    </a:prstGeom>
+                  </pic:spPr>
+                </pic:pic>
+              </a:graphicData>
+            </a:graphic>
+          </wp:inline>
+        </w:drawing>
+      </w:r>
+    </w:p>
+    <w:p>
+      <w:pPr>
+        <w:keepNext/>
+      </w:pPr>
+    </w:p>
+    <w:p>
+      <w:pPr>
+        <w:pStyle w:val="Caption"/>
+        <w:jc w:val="center"/>
+      </w:pPr>
+      <w:bookmarkStart w:id="29" w:name="_Ref422600518"/>
+      <w:r>
+        <w:t xml:space="preserve">Figure </w:t>
+      </w:r>
+      <w:fldSimple w:instr=" SEQ Figure \* ARABIC ">
+        <w:r>
+          <w:rPr>
+            <w:noProof/>
+          </w:rPr>
+          <w:t>4</w:t>
+        </w:r>
+      </w:fldSimple>
+      <w:bookmarkEnd w:id="29"/>
+      <w:r>
+        <w:t>: SCRO vs CSCRO (data types taxonomy)</w:t>
+      </w:r>
+    </w:p>
+    <w:p/>
+    <w:p/>
+    <w:p>
+      <w:pPr>
+        <w:pStyle w:val="Heading3"/>
+        <w:spacing w:after="240"/>
+      </w:pPr>
+      <w:r>
+        <w:t>Different Object</w:t>
+      </w:r>
+      <w:r>
+        <w:t xml:space="preserve"> Properties and Data Properties</w:t>
+      </w:r>
+    </w:p>
+    <w:p>
+      <w:pPr>
+        <w:pStyle w:val="Heading3"/>
+        <w:numPr>
+          <w:ilvl w:val="0"/>
+          <w:numId w:val="0"/>
+        </w:numPr>
+        <w:spacing w:before="0"/>
+        <w:jc w:val="both"/>
+        <w:rPr>
+          <w:b w:val="0"/>
+        </w:rPr>
+      </w:pPr>
+      <w:r>
+        <w:rPr>
+          <w:b w:val="0"/>
+        </w:rPr>
+        <w:t>There are also difference between the properties of the two ontologies, both object properties and data properties.</w:t>
+      </w:r>
+    </w:p>
+    <w:p>
+      <w:pPr>
+        <w:spacing w:after="0" w:line="360" w:lineRule="auto"/>
+        <w:jc w:val="both"/>
+      </w:pPr>
+      <w:r>
+        <w:tab/>
+        <w:t>In the case of object properties</w:t>
+      </w:r>
+      <w:r>
+        <w:t xml:space="preserve"> </w:t>
+      </w:r>
+      <w:r>
+        <w:t>(</w:t>
+      </w:r>
+      <w:r>
+        <w:rPr>
+          <w:b/>
+          <w:i/>
+        </w:rPr>
+        <w:fldChar w:fldCharType="begin"/>
+      </w:r>
+      <w:r>
+        <w:rPr>
+          <w:b/>
+          <w:i/>
+        </w:rPr>
+        <w:instrText xml:space="preserve"> REF _Ref422602673 \h </w:instrText>
+      </w:r>
+      <w:r>
+        <w:rPr>
+          <w:b/>
+          <w:i/>
+        </w:rPr>
+      </w:r>
+      <w:r>
+        <w:rPr>
+          <w:b/>
+          <w:i/>
+        </w:rPr>
+        <w:instrText xml:space="preserve"> \* MERGEFORMAT </w:instrText>
+      </w:r>
+      <w:r>
+        <w:rPr>
+          <w:b/>
+          <w:i/>
+        </w:rPr>
+        <w:fldChar w:fldCharType="separate"/>
+      </w:r>
+      <w:r>
+        <w:rPr>
+          <w:i/>
+        </w:rPr>
+        <w:t xml:space="preserve">Figure </w:t>
+      </w:r>
+      <w:r>
+        <w:rPr>
+          <w:i/>
+          <w:noProof/>
+        </w:rPr>
+        <w:t>5</w:t>
+      </w:r>
+      <w:r>
+        <w:rPr>
+          <w:b/>
+          <w:i/>
+        </w:rPr>
+        <w:fldChar w:fldCharType="end"/>
+      </w:r>
+      <w:r>
+        <w:t>)</w:t>
+      </w:r>
+      <w:r>
+        <w:t xml:space="preserve">, the differences appear mainly because of the changes in the class taxonomy. Moreover, there are differences because of the terminology used in </w:t>
+      </w:r>
+      <w:r>
+        <w:rPr>
+          <w:i/>
+        </w:rPr>
+        <w:t xml:space="preserve">C# </w:t>
+      </w:r>
+      <w:r>
+        <w:t xml:space="preserve">versus </w:t>
+      </w:r>
+      <w:r>
+        <w:rPr>
+          <w:i/>
+        </w:rPr>
+        <w:t>Java</w:t>
+      </w:r>
+      <w:r>
+        <w:t xml:space="preserve"> (e.g. package vs namespace: </w:t>
+      </w:r>
+      <w:r>
+        <w:rPr>
+          <w:i/>
+        </w:rPr>
+        <w:t>hasPackageMember</w:t>
+      </w:r>
+      <w:r>
+        <w:t xml:space="preserve"> vs </w:t>
+      </w:r>
+      <w:r>
+        <w:rPr>
+          <w:i/>
+        </w:rPr>
+        <w:t>hasNamespace</w:t>
+      </w:r>
+      <w:r>
+        <w:t xml:space="preserve">; import vs using: </w:t>
+      </w:r>
+      <w:r>
+        <w:rPr>
+          <w:i/>
+        </w:rPr>
+        <w:t>imports</w:t>
+      </w:r>
+      <w:r>
+        <w:t xml:space="preserve"> vs </w:t>
+      </w:r>
+      <w:r>
+        <w:rPr>
+          <w:i/>
+        </w:rPr>
+        <w:t>uses</w:t>
+      </w:r>
+      <w:r>
+        <w:t>, etc.).</w:t>
+      </w:r>
+    </w:p>
+    <w:p>
+      <w:pPr>
+        <w:spacing w:after="0" w:line="360" w:lineRule="auto"/>
+        <w:jc w:val="both"/>
+      </w:pPr>
+      <w:r>
+        <w:tab/>
+        <w:t>In the case of data properties</w:t>
+      </w:r>
+      <w:r>
+        <w:t xml:space="preserve"> (</w:t>
+      </w:r>
+      <w:r>
+        <w:rPr>
+          <w:b/>
+          <w:i/>
+        </w:rPr>
+        <w:fldChar w:fldCharType="begin"/>
+      </w:r>
+      <w:r>
+        <w:rPr>
+          <w:b/>
+          <w:i/>
+        </w:rPr>
+        <w:instrText xml:space="preserve"> REF _Ref422602676 \h </w:instrText>
+      </w:r>
+      <w:r>
+        <w:rPr>
+          <w:b/>
+          <w:i/>
+        </w:rPr>
+      </w:r>
+      <w:r>
+        <w:rPr>
+          <w:b/>
+          <w:i/>
+        </w:rPr>
+        <w:instrText xml:space="preserve"> \* MERGEFORMAT </w:instrText>
+      </w:r>
+      <w:r>
+        <w:rPr>
+          <w:b/>
+          <w:i/>
+        </w:rPr>
+        <w:fldChar w:fldCharType="separate"/>
+      </w:r>
+      <w:r>
+        <w:rPr>
+          <w:i/>
+        </w:rPr>
+        <w:t xml:space="preserve">Figure </w:t>
+      </w:r>
+      <w:r>
+        <w:rPr>
+          <w:i/>
+          <w:noProof/>
+        </w:rPr>
+        <w:t>6</w:t>
+      </w:r>
+      <w:r>
+        <w:rPr>
+          <w:b/>
+          <w:i/>
+        </w:rPr>
+        <w:fldChar w:fldCharType="end"/>
+      </w:r>
+      <w:r>
+        <w:t>)</w:t>
+      </w:r>
+      <w:r>
+        <w:t xml:space="preserve">, </w:t>
+      </w:r>
+      <w:r>
+        <w:rPr>
+          <w:i/>
+        </w:rPr>
+        <w:t xml:space="preserve">CSCRO </w:t>
+      </w:r>
+      <w:r>
+        <w:t xml:space="preserve">contains fewer properties </w:t>
+      </w:r>
+      <w:r>
+        <w:t xml:space="preserve">that </w:t>
+      </w:r>
+      <w:r>
+        <w:rPr>
+          <w:i/>
+        </w:rPr>
+        <w:t xml:space="preserve">SCRO </w:t>
+      </w:r>
+      <w:r>
+        <w:t xml:space="preserve">(e.g. </w:t>
+      </w:r>
+      <w:r>
+        <w:rPr>
+          <w:i/>
+        </w:rPr>
+        <w:t>hasName</w:t>
+      </w:r>
+      <w:r>
+        <w:t xml:space="preserve">, </w:t>
+      </w:r>
+      <w:r>
+        <w:rPr>
+          <w:i/>
+        </w:rPr>
+        <w:t>hasIdentifier</w:t>
+      </w:r>
+      <w:r>
+        <w:t xml:space="preserve">, </w:t>
+      </w:r>
+      <w:r>
+        <w:rPr>
+          <w:i/>
+        </w:rPr>
+        <w:t>hasComment</w:t>
+      </w:r>
+      <w:r>
+        <w:t xml:space="preserve">). </w:t>
+      </w:r>
+    </w:p>
+    <w:p>
+      <w:pPr>
+        <w:spacing w:line="360" w:lineRule="auto"/>
+        <w:ind w:firstLine="720"/>
+        <w:jc w:val="both"/>
+      </w:pPr>
+      <w:r>
+        <w:t xml:space="preserve">In </w:t>
+      </w:r>
+      <w:r>
+        <w:rPr>
+          <w:i/>
+        </w:rPr>
+        <w:t>CSCRO</w:t>
+      </w:r>
+      <w:r>
+        <w:t>, the properties are only for basic fun</w:t>
+      </w:r>
+      <w:r>
+        <w:t>ctionality of the system. Complex properties can be added in case of</w:t>
+      </w:r>
+      <w:r>
+        <w:t xml:space="preserve"> complex </w:t>
+      </w:r>
+      <w:r>
+        <w:t>requirements</w:t>
+      </w:r>
+      <w:r>
+        <w:t>.</w:t>
+      </w:r>
+    </w:p>
+    <w:p>
+      <w:pPr>
+        <w:jc w:val="center"/>
+      </w:pPr>
+      <w:r>
+        <w:rPr>
+          <w:noProof/>
+        </w:rPr>
+        <w:lastRenderedPageBreak/>
+        <w:drawing>
+          <wp:inline distT="0" distB="0" distL="0" distR="0" wp14:anchorId="6AB87ABC" wp14:editId="42496D31">
+            <wp:extent cx="4633362" cy="6035563"/>
+            <wp:effectExtent l="0" t="0" r="0" b="3810"/>
+            <wp:docPr id="7" name="Picture 7"/>
+            <wp:cNvGraphicFramePr>
+              <a:graphicFrameLocks xmlns:a="http://schemas.openxmlformats.org/drawingml/2006/main" noChangeAspect="1"/>
+            </wp:cNvGraphicFramePr>
+            <a:graphic xmlns:a="http://schemas.openxmlformats.org/drawingml/2006/main">
+              <a:graphicData uri="http://schemas.openxmlformats.org/drawingml/2006/picture">
+                <pic:pic xmlns:pic="http://schemas.openxmlformats.org/drawingml/2006/picture">
+                  <pic:nvPicPr>
+                    <pic:cNvPr id="0" name="object_properties.png"/>
+                    <pic:cNvPicPr/>
+                  </pic:nvPicPr>
+                  <pic:blipFill>
+                    <a:blip r:embed="rId14">
+                      <a:extLst>
+                        <a:ext uri="{28A0092B-C50C-407E-A947-70E740481C1C}">
+                          <a14:useLocalDpi xmlns:a14="http://schemas.microsoft.com/office/drawing/2010/main" val="0"/>
+                        </a:ext>
+                      </a:extLst>
+                    </a:blip>
+                    <a:stretch>
+                      <a:fillRect/>
+                    </a:stretch>
+                  </pic:blipFill>
+                  <pic:spPr>
+                    <a:xfrm>
+                      <a:off x="0" y="0"/>
+                      <a:ext cx="4633362" cy="6035563"/>
+                    </a:xfrm>
+                    <a:prstGeom prst="rect">
+                      <a:avLst/>
+                    </a:prstGeom>
+                  </pic:spPr>
+                </pic:pic>
+              </a:graphicData>
+            </a:graphic>
+          </wp:inline>
+        </w:drawing>
+      </w:r>
+    </w:p>
+    <w:p>
+      <w:pPr>
+        <w:pStyle w:val="Caption"/>
+        <w:jc w:val="center"/>
+      </w:pPr>
+      <w:bookmarkStart w:id="30" w:name="_Ref422602673"/>
+      <w:r>
+        <w:t xml:space="preserve">Figure </w:t>
+      </w:r>
+      <w:r>
+        <w:fldChar w:fldCharType="begin"/>
+      </w:r>
+      <w:r>
+        <w:instrText xml:space="preserve"> SEQ Figure \* ARABIC </w:instrText>
+      </w:r>
+      <w:r>
+        <w:fldChar w:fldCharType="separate"/>
+      </w:r>
+      <w:r>
+        <w:rPr>
+          <w:noProof/>
+        </w:rPr>
+        <w:t>5</w:t>
+      </w:r>
+      <w:r>
+        <w:fldChar w:fldCharType="end"/>
+      </w:r>
+      <w:bookmarkEnd w:id="30"/>
+      <w:r>
+        <w:t>: SCRO vs CSCRO (object properties)</w:t>
+      </w:r>
+    </w:p>
+    <w:p/>
+    <w:p>
+      <w:pPr>
+        <w:jc w:val="center"/>
+      </w:pPr>
+      <w:r>
+        <w:rPr>
+          <w:noProof/>
+        </w:rPr>
+        <w:drawing>
+          <wp:inline distT="0" distB="0" distL="0" distR="0" wp14:anchorId="4ABA8141" wp14:editId="6FFD78F2">
+            <wp:extent cx="5014395" cy="1295512"/>
+            <wp:effectExtent l="0" t="0" r="0" b="0"/>
+            <wp:docPr id="8" name="Picture 8"/>
+            <wp:cNvGraphicFramePr>
+              <a:graphicFrameLocks xmlns:a="http://schemas.openxmlformats.org/drawingml/2006/main" noChangeAspect="1"/>
+            </wp:cNvGraphicFramePr>
+            <a:graphic xmlns:a="http://schemas.openxmlformats.org/drawingml/2006/main">
+              <a:graphicData uri="http://schemas.openxmlformats.org/drawingml/2006/picture">
+                <pic:pic xmlns:pic="http://schemas.openxmlformats.org/drawingml/2006/picture">
+                  <pic:nvPicPr>
+                    <pic:cNvPr id="0" name="data_properties.png"/>
+                    <pic:cNvPicPr/>
+                  </pic:nvPicPr>
+                  <pic:blipFill>
+                    <a:blip r:embed="rId15">
+                      <a:extLst>
+                        <a:ext uri="{28A0092B-C50C-407E-A947-70E740481C1C}">
+                          <a14:useLocalDpi xmlns:a14="http://schemas.microsoft.com/office/drawing/2010/main" val="0"/>
+                        </a:ext>
+                      </a:extLst>
+                    </a:blip>
+                    <a:stretch>
+                      <a:fillRect/>
+                    </a:stretch>
+                  </pic:blipFill>
+                  <pic:spPr>
+                    <a:xfrm>
+                      <a:off x="0" y="0"/>
+                      <a:ext cx="5014395" cy="1295512"/>
+                    </a:xfrm>
+                    <a:prstGeom prst="rect">
+                      <a:avLst/>
+                    </a:prstGeom>
+                  </pic:spPr>
+                </pic:pic>
+              </a:graphicData>
+            </a:graphic>
+          </wp:inline>
+        </w:drawing>
+      </w:r>
+    </w:p>
+    <w:p>
+      <w:pPr>
+        <w:pStyle w:val="Caption"/>
+        <w:jc w:val="center"/>
+      </w:pPr>
+      <w:bookmarkStart w:id="31" w:name="_Ref422602676"/>
+      <w:r>
+        <w:t xml:space="preserve">Figure </w:t>
+      </w:r>
+      <w:r>
+        <w:fldChar w:fldCharType="begin"/>
+      </w:r>
+      <w:r>
+        <w:instrText xml:space="preserve"> SEQ Figure \* ARABIC </w:instrText>
+      </w:r>
+      <w:r>
+        <w:fldChar w:fldCharType="separate"/>
+      </w:r>
+      <w:r>
+        <w:rPr>
+          <w:noProof/>
+        </w:rPr>
+        <w:t>6</w:t>
+      </w:r>
+      <w:r>
+        <w:fldChar w:fldCharType="end"/>
+      </w:r>
+      <w:bookmarkEnd w:id="31"/>
+      <w:r>
+        <w:t>: SCRO vs CSCRO (data properties)</w:t>
+      </w:r>
+    </w:p>
     <w:p>
       <w:pPr>
         <w:pStyle w:val="Heading1"/>
         <w:spacing w:before="0"/>
         <w:jc w:val="both"/>
       </w:pPr>
-      <w:bookmarkStart w:id="23" w:name="_Toc422376842"/>
-      <w:r>
+      <w:r>
+        <w:lastRenderedPageBreak/>
         <w:t>System Architecture</w:t>
       </w:r>
-      <w:bookmarkEnd w:id="23"/>
+      <w:bookmarkEnd w:id="25"/>
     </w:p>
     <w:p>
       <w:pPr>
@@ -8742,7 +10446,6 @@
         <w:jc w:val="both"/>
       </w:pPr>
       <w:r>
-        <w:lastRenderedPageBreak/>
         <w:tab/>
       </w:r>
     </w:p>
@@ -8767,7 +10470,7 @@
         </w:rPr>
         <w:lastRenderedPageBreak/>
         <w:drawing>
-          <wp:inline distT="0" distB="0" distL="0" distR="0" wp14:anchorId="404BD7AC" wp14:editId="389DACDD">
+          <wp:inline distT="0" distB="0" distL="0" distR="0" wp14:anchorId="0EDE7CE2" wp14:editId="0869A4B3">
             <wp:extent cx="5943600" cy="8026400"/>
             <wp:effectExtent l="0" t="0" r="0" b="0"/>
             <wp:docPr id="1" name="Picture 1"/>
@@ -8782,7 +10485,7 @@
                     <pic:cNvPicPr/>
                   </pic:nvPicPr>
                   <pic:blipFill>
-                    <a:blip r:embed="rId11">
+                    <a:blip r:embed="rId16">
                       <a:extLst>
                         <a:ext uri="{28A0092B-C50C-407E-A947-70E740481C1C}">
                           <a14:useLocalDpi xmlns:a14="http://schemas.microsoft.com/office/drawing/2010/main" val="0"/>
@@ -8818,7 +10521,7 @@
           <w:lang w:eastAsia="ja-JP"/>
         </w:rPr>
       </w:pPr>
-      <w:bookmarkStart w:id="24" w:name="_Ref422115103"/>
+      <w:bookmarkStart w:id="32" w:name="_Ref422115103"/>
       <w:r>
         <w:t xml:space="preserve">Figure </w:t>
       </w:r>
@@ -8827,10 +10530,10 @@
           <w:rPr>
             <w:noProof/>
           </w:rPr>
-          <w:t>2</w:t>
+          <w:t>7</w:t>
         </w:r>
       </w:fldSimple>
-      <w:bookmarkEnd w:id="24"/>
+      <w:bookmarkEnd w:id="32"/>
       <w:r>
         <w:t>: System Architecture</w:t>
       </w:r>
@@ -8840,7 +10543,7 @@
         <w:pStyle w:val="Heading2"/>
         <w:spacing w:after="240"/>
       </w:pPr>
-      <w:bookmarkStart w:id="25" w:name="_Toc422376843"/>
+      <w:bookmarkStart w:id="33" w:name="_Toc422376843"/>
       <w:r>
         <w:lastRenderedPageBreak/>
         <w:t xml:space="preserve">The </w:t>
@@ -9121,29 +10824,53 @@
     <w:p>
       <w:pPr>
         <w:spacing w:line="360" w:lineRule="auto"/>
-      </w:pPr>
-      <w:r>
-        <w:t xml:space="preserve">New chapter Personal Contributions </w:t>
-      </w:r>
-      <w:r>
         <w:rPr>
           <w:color w:val="FF0000"/>
         </w:rPr>
-        <w:t>(1 p)</w:t>
-      </w:r>
-    </w:p>
-    <w:p>
-      <w:pPr>
+      </w:pPr>
+      <w:r>
+        <w:t xml:space="preserve">New chapter Conclusions </w:t>
+      </w:r>
+      <w:r>
+        <w:rPr>
+          <w:color w:val="FF0000"/>
+        </w:rPr>
+        <w:t>(2</w:t>
+      </w:r>
+      <w:r>
+        <w:rPr>
+          <w:color w:val="FF0000"/>
+        </w:rPr>
+        <w:t xml:space="preserve"> p)</w:t>
+      </w:r>
+    </w:p>
+    <w:p>
+      <w:pPr>
+        <w:pStyle w:val="ListParagraph"/>
+        <w:numPr>
+          <w:ilvl w:val="0"/>
+          <w:numId w:val="46"/>
+        </w:numPr>
         <w:spacing w:line="360" w:lineRule="auto"/>
       </w:pPr>
       <w:r>
-        <w:t xml:space="preserve">New chapter Conclusions </w:t>
-      </w:r>
+        <w:t xml:space="preserve">Personal Contributions </w:t>
+      </w:r>
+    </w:p>
+    <w:p>
+      <w:pPr>
+        <w:pStyle w:val="ListParagraph"/>
+        <w:numPr>
+          <w:ilvl w:val="0"/>
+          <w:numId w:val="46"/>
+        </w:numPr>
+        <w:spacing w:line="360" w:lineRule="auto"/>
+      </w:pPr>
       <w:r>
         <w:rPr>
           <w:color w:val="FF0000"/>
         </w:rPr>
-        <w:t>(1 p)</w:t>
+        <w:t>Future work</w:t>
       </w:r>
     </w:p>
     <w:sdt>
@@ -9190,7 +10917,7 @@
           <w:r>
             <w:t>Bibliography</w:t>
           </w:r>
-          <w:bookmarkEnd w:id="25"/>
+          <w:bookmarkEnd w:id="33"/>
         </w:p>
         <w:p>
           <w:pPr>
@@ -9551,8 +11278,8 @@
       </w:pPr>
     </w:p>
     <w:sectPr>
-      <w:headerReference w:type="default" r:id="rId12"/>
-      <w:footerReference w:type="default" r:id="rId13"/>
+      <w:headerReference w:type="default" r:id="rId17"/>
+      <w:footerReference w:type="default" r:id="rId18"/>
       <w:pgSz w:w="12240" w:h="15840"/>
       <w:pgMar w:top="1152" w:right="1152" w:bottom="1152" w:left="1728" w:header="706" w:footer="706" w:gutter="0"/>
       <w:pgNumType w:start="0"/>
@@ -9651,7 +11378,7 @@
             <w:sz w:val="18"/>
             <w:szCs w:val="18"/>
           </w:rPr>
-          <w:t>21</w:t>
+          <w:t>16</w:t>
         </w:r>
         <w:r>
           <w:rPr>
@@ -10261,6 +11988,28 @@
       </w:r>
     </w:p>
   </w:footnote>
+  <w:footnote w:id="17">
+    <w:p>
+      <w:pPr>
+        <w:pStyle w:val="FootnoteText"/>
+      </w:pPr>
+      <w:r>
+        <w:rPr>
+          <w:rStyle w:val="FootnoteReference"/>
+        </w:rPr>
+        <w:footnoteRef/>
+      </w:r>
+      <w:r>
+        <w:t xml:space="preserve"> </w:t>
+      </w:r>
+      <w:r>
+        <w:rPr>
+          <w:i/>
+        </w:rPr>
+        <w:t xml:space="preserve">MSDN - </w:t>
+      </w:r>
+    </w:p>
+  </w:footnote>
 </w:footnotes>
 </file>
 
@@ -12901,6 +14650,119 @@
     </w:lvl>
   </w:abstractNum>
   <w:abstractNum w:abstractNumId="24">
+    <w:nsid w:val="50506635"/>
+    <w:multiLevelType w:val="hybridMultilevel"/>
+    <w:tmpl w:val="4E72E0D6"/>
+    <w:lvl w:ilvl="0" w:tplc="910E4C4C">
+      <w:start w:val="3"/>
+      <w:numFmt w:val="bullet"/>
+      <w:lvlText w:val="-"/>
+      <w:lvlJc w:val="left"/>
+      <w:pPr>
+        <w:ind w:left="720" w:hanging="360"/>
+      </w:pPr>
+      <w:rPr>
+        <w:rFonts w:ascii="Times New Roman" w:eastAsia="Times New Roman" w:hAnsi="Times New Roman" w:cs="Times New Roman" w:hint="default"/>
+      </w:rPr>
+    </w:lvl>
+    <w:lvl w:ilvl="1" w:tplc="04090003" w:tentative="1">
+      <w:start w:val="1"/>
+      <w:numFmt w:val="bullet"/>
+      <w:lvlText w:val="o"/>
+      <w:lvlJc w:val="left"/>
+      <w:pPr>
+        <w:ind w:left="1440" w:hanging="360"/>
+      </w:pPr>
+      <w:rPr>
+        <w:rFonts w:ascii="Courier New" w:hAnsi="Courier New" w:cs="Courier New" w:hint="default"/>
+      </w:rPr>
+    </w:lvl>
+    <w:lvl w:ilvl="2" w:tplc="04090005" w:tentative="1">
+      <w:start w:val="1"/>
+      <w:numFmt w:val="bullet"/>
+      <w:lvlText w:val=""/>
+      <w:lvlJc w:val="left"/>
+      <w:pPr>
+        <w:ind w:left="2160" w:hanging="360"/>
+      </w:pPr>
+      <w:rPr>
+        <w:rFonts w:ascii="Wingdings" w:hAnsi="Wingdings" w:hint="default"/>
+      </w:rPr>
+    </w:lvl>
+    <w:lvl w:ilvl="3" w:tplc="04090001" w:tentative="1">
+      <w:start w:val="1"/>
+      <w:numFmt w:val="bullet"/>
+      <w:lvlText w:val=""/>
+      <w:lvlJc w:val="left"/>
+      <w:pPr>
+        <w:ind w:left="2880" w:hanging="360"/>
+      </w:pPr>
+      <w:rPr>
+        <w:rFonts w:ascii="Symbol" w:hAnsi="Symbol" w:hint="default"/>
+      </w:rPr>
+    </w:lvl>
+    <w:lvl w:ilvl="4" w:tplc="04090003" w:tentative="1">
+      <w:start w:val="1"/>
+      <w:numFmt w:val="bullet"/>
+      <w:lvlText w:val="o"/>
+      <w:lvlJc w:val="left"/>
+      <w:pPr>
+        <w:ind w:left="3600" w:hanging="360"/>
+      </w:pPr>
+      <w:rPr>
+        <w:rFonts w:ascii="Courier New" w:hAnsi="Courier New" w:cs="Courier New" w:hint="default"/>
+      </w:rPr>
+    </w:lvl>
+    <w:lvl w:ilvl="5" w:tplc="04090005" w:tentative="1">
+      <w:start w:val="1"/>
+      <w:numFmt w:val="bullet"/>
+      <w:lvlText w:val=""/>
+      <w:lvlJc w:val="left"/>
+      <w:pPr>
+        <w:ind w:left="4320" w:hanging="360"/>
+      </w:pPr>
+      <w:rPr>
+        <w:rFonts w:ascii="Wingdings" w:hAnsi="Wingdings" w:hint="default"/>
+      </w:rPr>
+    </w:lvl>
+    <w:lvl w:ilvl="6" w:tplc="04090001" w:tentative="1">
+      <w:start w:val="1"/>
+      <w:numFmt w:val="bullet"/>
+      <w:lvlText w:val=""/>
+      <w:lvlJc w:val="left"/>
+      <w:pPr>
+        <w:ind w:left="5040" w:hanging="360"/>
+      </w:pPr>
+      <w:rPr>
+        <w:rFonts w:ascii="Symbol" w:hAnsi="Symbol" w:hint="default"/>
+      </w:rPr>
+    </w:lvl>
+    <w:lvl w:ilvl="7" w:tplc="04090003" w:tentative="1">
+      <w:start w:val="1"/>
+      <w:numFmt w:val="bullet"/>
+      <w:lvlText w:val="o"/>
+      <w:lvlJc w:val="left"/>
+      <w:pPr>
+        <w:ind w:left="5760" w:hanging="360"/>
+      </w:pPr>
+      <w:rPr>
+        <w:rFonts w:ascii="Courier New" w:hAnsi="Courier New" w:cs="Courier New" w:hint="default"/>
+      </w:rPr>
+    </w:lvl>
+    <w:lvl w:ilvl="8" w:tplc="04090005" w:tentative="1">
+      <w:start w:val="1"/>
+      <w:numFmt w:val="bullet"/>
+      <w:lvlText w:val=""/>
+      <w:lvlJc w:val="left"/>
+      <w:pPr>
+        <w:ind w:left="6480" w:hanging="360"/>
+      </w:pPr>
+      <w:rPr>
+        <w:rFonts w:ascii="Wingdings" w:hAnsi="Wingdings" w:hint="default"/>
+      </w:rPr>
+    </w:lvl>
+  </w:abstractNum>
+  <w:abstractNum w:abstractNumId="25">
     <w:nsid w:val="525B42DD"/>
     <w:multiLevelType w:val="hybridMultilevel"/>
     <w:tmpl w:val="68A4E3FA"/>
@@ -12986,7 +14848,7 @@
       </w:pPr>
     </w:lvl>
   </w:abstractNum>
-  <w:abstractNum w:abstractNumId="25">
+  <w:abstractNum w:abstractNumId="26">
     <w:nsid w:val="52C3379C"/>
     <w:multiLevelType w:val="hybridMultilevel"/>
     <w:tmpl w:val="F4D66676"/>
@@ -13099,7 +14961,7 @@
       </w:rPr>
     </w:lvl>
   </w:abstractNum>
-  <w:abstractNum w:abstractNumId="26">
+  <w:abstractNum w:abstractNumId="27">
     <w:nsid w:val="55C77393"/>
     <w:multiLevelType w:val="hybridMultilevel"/>
     <w:tmpl w:val="36500434"/>
@@ -13185,7 +15047,7 @@
       </w:pPr>
     </w:lvl>
   </w:abstractNum>
-  <w:abstractNum w:abstractNumId="27">
+  <w:abstractNum w:abstractNumId="28">
     <w:nsid w:val="56EB4BC8"/>
     <w:multiLevelType w:val="multilevel"/>
     <w:tmpl w:val="EA2E6DA4"/>
@@ -13284,7 +15146,7 @@
       </w:pPr>
     </w:lvl>
   </w:abstractNum>
-  <w:abstractNum w:abstractNumId="28">
+  <w:abstractNum w:abstractNumId="29">
     <w:nsid w:val="5AF35EF2"/>
     <w:multiLevelType w:val="hybridMultilevel"/>
     <w:tmpl w:val="63AA0346"/>
@@ -13373,7 +15235,7 @@
       </w:pPr>
     </w:lvl>
   </w:abstractNum>
-  <w:abstractNum w:abstractNumId="29">
+  <w:abstractNum w:abstractNumId="30">
     <w:nsid w:val="5CF57A0D"/>
     <w:multiLevelType w:val="multilevel"/>
     <w:tmpl w:val="325A0624"/>
@@ -13487,7 +15349,7 @@
       </w:rPr>
     </w:lvl>
   </w:abstractNum>
-  <w:abstractNum w:abstractNumId="30">
+  <w:abstractNum w:abstractNumId="31">
     <w:nsid w:val="5DBA74E6"/>
     <w:multiLevelType w:val="hybridMultilevel"/>
     <w:tmpl w:val="CC0435EE"/>
@@ -13577,7 +15439,7 @@
       </w:pPr>
     </w:lvl>
   </w:abstractNum>
-  <w:abstractNum w:abstractNumId="31">
+  <w:abstractNum w:abstractNumId="32">
     <w:nsid w:val="5EAE7DF2"/>
     <w:multiLevelType w:val="hybridMultilevel"/>
     <w:tmpl w:val="20ACA700"/>
@@ -13666,7 +15528,7 @@
       </w:pPr>
     </w:lvl>
   </w:abstractNum>
-  <w:abstractNum w:abstractNumId="32">
+  <w:abstractNum w:abstractNumId="33">
     <w:nsid w:val="65E55DC8"/>
     <w:multiLevelType w:val="hybridMultilevel"/>
     <w:tmpl w:val="25DE3AA6"/>
@@ -13779,7 +15641,7 @@
       </w:rPr>
     </w:lvl>
   </w:abstractNum>
-  <w:abstractNum w:abstractNumId="33">
+  <w:abstractNum w:abstractNumId="34">
     <w:nsid w:val="6635411B"/>
     <w:multiLevelType w:val="hybridMultilevel"/>
     <w:tmpl w:val="75524EC0"/>
@@ -13868,7 +15730,7 @@
       </w:pPr>
     </w:lvl>
   </w:abstractNum>
-  <w:abstractNum w:abstractNumId="34">
+  <w:abstractNum w:abstractNumId="35">
     <w:nsid w:val="67126218"/>
     <w:multiLevelType w:val="hybridMultilevel"/>
     <w:tmpl w:val="D8EC9484"/>
@@ -13981,7 +15843,7 @@
       </w:rPr>
     </w:lvl>
   </w:abstractNum>
-  <w:abstractNum w:abstractNumId="35">
+  <w:abstractNum w:abstractNumId="36">
     <w:nsid w:val="6A2318FF"/>
     <w:multiLevelType w:val="hybridMultilevel"/>
     <w:tmpl w:val="3CC8572E"/>
@@ -14067,7 +15929,7 @@
       </w:pPr>
     </w:lvl>
   </w:abstractNum>
-  <w:abstractNum w:abstractNumId="36">
+  <w:abstractNum w:abstractNumId="37">
     <w:nsid w:val="6B5E46E9"/>
     <w:multiLevelType w:val="multilevel"/>
     <w:tmpl w:val="52702BB4"/>
@@ -14189,7 +16051,7 @@
       </w:rPr>
     </w:lvl>
   </w:abstractNum>
-  <w:abstractNum w:abstractNumId="37">
+  <w:abstractNum w:abstractNumId="38">
     <w:nsid w:val="6EA61FDB"/>
     <w:multiLevelType w:val="multilevel"/>
     <w:tmpl w:val="8A4AA08A"/>
@@ -14302,7 +16164,7 @@
       </w:rPr>
     </w:lvl>
   </w:abstractNum>
-  <w:abstractNum w:abstractNumId="38">
+  <w:abstractNum w:abstractNumId="39">
     <w:nsid w:val="700407F1"/>
     <w:multiLevelType w:val="hybridMultilevel"/>
     <w:tmpl w:val="30882D5C"/>
@@ -14415,7 +16277,7 @@
       </w:rPr>
     </w:lvl>
   </w:abstractNum>
-  <w:abstractNum w:abstractNumId="39">
+  <w:abstractNum w:abstractNumId="40">
     <w:nsid w:val="708D2E54"/>
     <w:multiLevelType w:val="hybridMultilevel"/>
     <w:tmpl w:val="4830D80C"/>
@@ -14528,7 +16390,7 @@
       </w:rPr>
     </w:lvl>
   </w:abstractNum>
-  <w:abstractNum w:abstractNumId="40">
+  <w:abstractNum w:abstractNumId="41">
     <w:nsid w:val="740D6799"/>
     <w:multiLevelType w:val="hybridMultilevel"/>
     <w:tmpl w:val="9AF63D38"/>
@@ -14641,7 +16503,7 @@
       </w:rPr>
     </w:lvl>
   </w:abstractNum>
-  <w:abstractNum w:abstractNumId="41">
+  <w:abstractNum w:abstractNumId="42">
     <w:nsid w:val="7537141F"/>
     <w:multiLevelType w:val="hybridMultilevel"/>
     <w:tmpl w:val="4FA02588"/>
@@ -14754,7 +16616,7 @@
       </w:rPr>
     </w:lvl>
   </w:abstractNum>
-  <w:abstractNum w:abstractNumId="42">
+  <w:abstractNum w:abstractNumId="43">
     <w:nsid w:val="761C6040"/>
     <w:multiLevelType w:val="multilevel"/>
     <w:tmpl w:val="9A44B534"/>
@@ -14885,7 +16747,7 @@
       </w:rPr>
     </w:lvl>
   </w:abstractNum>
-  <w:abstractNum w:abstractNumId="43">
+  <w:abstractNum w:abstractNumId="44">
     <w:nsid w:val="779A2554"/>
     <w:multiLevelType w:val="hybridMultilevel"/>
     <w:tmpl w:val="942E51E8"/>
@@ -14998,7 +16860,7 @@
       </w:rPr>
     </w:lvl>
   </w:abstractNum>
-  <w:abstractNum w:abstractNumId="44">
+  <w:abstractNum w:abstractNumId="45">
     <w:nsid w:val="7E183308"/>
     <w:multiLevelType w:val="hybridMultilevel"/>
     <w:tmpl w:val="0E401C2C"/>
@@ -15097,43 +16959,43 @@
     <w:abstractNumId w:val="6"/>
   </w:num>
   <w:num w:numId="4">
-    <w:abstractNumId w:val="33"/>
+    <w:abstractNumId w:val="34"/>
   </w:num>
   <w:num w:numId="5">
-    <w:abstractNumId w:val="29"/>
+    <w:abstractNumId w:val="30"/>
   </w:num>
   <w:num w:numId="6">
-    <w:abstractNumId w:val="40"/>
+    <w:abstractNumId w:val="41"/>
   </w:num>
   <w:num w:numId="7">
     <w:abstractNumId w:val="18"/>
   </w:num>
   <w:num w:numId="8">
-    <w:abstractNumId w:val="34"/>
+    <w:abstractNumId w:val="35"/>
   </w:num>
   <w:num w:numId="9">
-    <w:abstractNumId w:val="25"/>
+    <w:abstractNumId w:val="26"/>
   </w:num>
   <w:num w:numId="10">
     <w:abstractNumId w:val="10"/>
   </w:num>
   <w:num w:numId="11">
-    <w:abstractNumId w:val="43"/>
+    <w:abstractNumId w:val="44"/>
   </w:num>
   <w:num w:numId="12">
     <w:abstractNumId w:val="15"/>
   </w:num>
   <w:num w:numId="13">
-    <w:abstractNumId w:val="30"/>
+    <w:abstractNumId w:val="31"/>
   </w:num>
   <w:num w:numId="14">
     <w:abstractNumId w:val="23"/>
   </w:num>
   <w:num w:numId="15">
-    <w:abstractNumId w:val="38"/>
+    <w:abstractNumId w:val="39"/>
   </w:num>
   <w:num w:numId="16">
-    <w:abstractNumId w:val="36"/>
+    <w:abstractNumId w:val="37"/>
   </w:num>
   <w:num w:numId="17">
     <w:abstractNumId w:val="9"/>
@@ -15148,16 +17010,16 @@
     <w:abstractNumId w:val="11"/>
   </w:num>
   <w:num w:numId="21">
-    <w:abstractNumId w:val="42"/>
+    <w:abstractNumId w:val="43"/>
   </w:num>
   <w:num w:numId="22">
-    <w:abstractNumId w:val="37"/>
+    <w:abstractNumId w:val="38"/>
   </w:num>
   <w:num w:numId="23">
-    <w:abstractNumId w:val="27"/>
+    <w:abstractNumId w:val="28"/>
   </w:num>
   <w:num w:numId="24">
-    <w:abstractNumId w:val="24"/>
+    <w:abstractNumId w:val="25"/>
   </w:num>
   <w:num w:numId="25">
     <w:abstractNumId w:val="20"/>
@@ -15169,7 +17031,7 @@
     <w:abstractNumId w:val="2"/>
   </w:num>
   <w:num w:numId="28">
-    <w:abstractNumId w:val="41"/>
+    <w:abstractNumId w:val="42"/>
   </w:num>
   <w:num w:numId="29">
     <w:abstractNumId w:val="5"/>
@@ -15178,22 +17040,22 @@
     <w:abstractNumId w:val="3"/>
   </w:num>
   <w:num w:numId="31">
-    <w:abstractNumId w:val="44"/>
+    <w:abstractNumId w:val="45"/>
   </w:num>
   <w:num w:numId="32">
-    <w:abstractNumId w:val="26"/>
+    <w:abstractNumId w:val="27"/>
   </w:num>
   <w:num w:numId="33">
     <w:abstractNumId w:val="22"/>
   </w:num>
   <w:num w:numId="34">
-    <w:abstractNumId w:val="35"/>
+    <w:abstractNumId w:val="36"/>
   </w:num>
   <w:num w:numId="35">
-    <w:abstractNumId w:val="28"/>
+    <w:abstractNumId w:val="29"/>
   </w:num>
   <w:num w:numId="36">
-    <w:abstractNumId w:val="31"/>
+    <w:abstractNumId w:val="32"/>
   </w:num>
   <w:num w:numId="37">
     <w:abstractNumId w:val="21"/>
@@ -15205,7 +17067,7 @@
     <w:abstractNumId w:val="16"/>
   </w:num>
   <w:num w:numId="40">
-    <w:abstractNumId w:val="39"/>
+    <w:abstractNumId w:val="40"/>
   </w:num>
   <w:num w:numId="41">
     <w:abstractNumId w:val="1"/>
@@ -15214,13 +17076,16 @@
     <w:abstractNumId w:val="0"/>
   </w:num>
   <w:num w:numId="43">
-    <w:abstractNumId w:val="32"/>
+    <w:abstractNumId w:val="33"/>
   </w:num>
   <w:num w:numId="44">
     <w:abstractNumId w:val="13"/>
   </w:num>
   <w:num w:numId="45">
     <w:abstractNumId w:val="14"/>
+  </w:num>
+  <w:num w:numId="46">
+    <w:abstractNumId w:val="24"/>
   </w:num>
 </w:numbering>
 </file>
@@ -17643,7 +19508,7 @@
 </file>
 
 <file path=customXml/itemProps1.xml><?xml version="1.0" encoding="utf-8"?>
-<ds:datastoreItem xmlns:ds="http://schemas.openxmlformats.org/officeDocument/2006/customXml" ds:itemID="{D18EC6F9-FDF6-41DD-BF22-35658327D8A2}">
+<ds:datastoreItem xmlns:ds="http://schemas.openxmlformats.org/officeDocument/2006/customXml" ds:itemID="{29D94B36-F0EA-47C8-9DB8-576BBC57F660}">
   <ds:schemaRefs>
     <ds:schemaRef ds:uri="http://schemas.openxmlformats.org/officeDocument/2006/bibliography"/>
   </ds:schemaRefs>

</xml_diff>

<commit_message>
Update paper (never say final)
</commit_message>
<xml_diff>
--- a/docs/Epure Claudiu - Dissertation.docx
+++ b/docs/Epure Claudiu - Dissertation.docx
@@ -4142,6 +4142,8 @@
         </w:rPr>
         <w:br w:type="page"/>
       </w:r>
+      <w:bookmarkStart w:id="0" w:name="_GoBack"/>
+      <w:bookmarkEnd w:id="0"/>
     </w:p>
     <w:sdt>
       <w:sdtPr>
@@ -4220,7 +4222,7 @@
             </w:rPr>
             <w:fldChar w:fldCharType="separate"/>
           </w:r>
-          <w:hyperlink w:anchor="_Toc423256358" w:history="1">
+          <w:hyperlink w:anchor="_Toc423280614" w:history="1">
             <w:r>
               <w:rPr>
                 <w:rStyle w:val="Hyperlink"/>
@@ -4257,7 +4259,7 @@
               <w:rPr>
                 <w:webHidden/>
               </w:rPr>
-              <w:instrText xml:space="preserve"> PAGEREF _Toc423256358 \h </w:instrText>
+              <w:instrText xml:space="preserve"> PAGEREF _Toc423280614 \h </w:instrText>
             </w:r>
             <w:r>
               <w:rPr>
@@ -4295,7 +4297,7 @@
               <w:lang w:eastAsia="en-US"/>
             </w:rPr>
           </w:pPr>
-          <w:hyperlink w:anchor="_Toc423256359" w:history="1">
+          <w:hyperlink w:anchor="_Toc423280615" w:history="1">
             <w:r>
               <w:rPr>
                 <w:rStyle w:val="Hyperlink"/>
@@ -4331,7 +4333,7 @@
               <w:rPr>
                 <w:webHidden/>
               </w:rPr>
-              <w:instrText xml:space="preserve"> PAGEREF _Toc423256359 \h </w:instrText>
+              <w:instrText xml:space="preserve"> PAGEREF _Toc423280615 \h </w:instrText>
             </w:r>
             <w:r>
               <w:rPr>
@@ -4369,7 +4371,7 @@
               <w:lang w:eastAsia="en-US"/>
             </w:rPr>
           </w:pPr>
-          <w:hyperlink w:anchor="_Toc423256360" w:history="1">
+          <w:hyperlink w:anchor="_Toc423280616" w:history="1">
             <w:r>
               <w:rPr>
                 <w:rStyle w:val="Hyperlink"/>
@@ -4405,7 +4407,7 @@
               <w:rPr>
                 <w:webHidden/>
               </w:rPr>
-              <w:instrText xml:space="preserve"> PAGEREF _Toc423256360 \h </w:instrText>
+              <w:instrText xml:space="preserve"> PAGEREF _Toc423280616 \h </w:instrText>
             </w:r>
             <w:r>
               <w:rPr>
@@ -4443,7 +4445,7 @@
               <w:lang w:eastAsia="en-US"/>
             </w:rPr>
           </w:pPr>
-          <w:hyperlink w:anchor="_Toc423256361" w:history="1">
+          <w:hyperlink w:anchor="_Toc423280617" w:history="1">
             <w:r>
               <w:rPr>
                 <w:rStyle w:val="Hyperlink"/>
@@ -4479,7 +4481,7 @@
               <w:rPr>
                 <w:webHidden/>
               </w:rPr>
-              <w:instrText xml:space="preserve"> PAGEREF _Toc423256361 \h </w:instrText>
+              <w:instrText xml:space="preserve"> PAGEREF _Toc423280617 \h </w:instrText>
             </w:r>
             <w:r>
               <w:rPr>
@@ -4518,7 +4520,7 @@
               <w:lang w:eastAsia="en-US"/>
             </w:rPr>
           </w:pPr>
-          <w:hyperlink w:anchor="_Toc423256362" w:history="1">
+          <w:hyperlink w:anchor="_Toc423280618" w:history="1">
             <w:r>
               <w:rPr>
                 <w:rStyle w:val="Hyperlink"/>
@@ -4555,7 +4557,7 @@
               <w:rPr>
                 <w:webHidden/>
               </w:rPr>
-              <w:instrText xml:space="preserve"> PAGEREF _Toc423256362 \h </w:instrText>
+              <w:instrText xml:space="preserve"> PAGEREF _Toc423280618 \h </w:instrText>
             </w:r>
             <w:r>
               <w:rPr>
@@ -4594,7 +4596,7 @@
               <w:lang w:eastAsia="en-US"/>
             </w:rPr>
           </w:pPr>
-          <w:hyperlink w:anchor="_Toc423256363" w:history="1">
+          <w:hyperlink w:anchor="_Toc423280619" w:history="1">
             <w:r>
               <w:rPr>
                 <w:rStyle w:val="Hyperlink"/>
@@ -4631,7 +4633,7 @@
               <w:rPr>
                 <w:webHidden/>
               </w:rPr>
-              <w:instrText xml:space="preserve"> PAGEREF _Toc423256363 \h </w:instrText>
+              <w:instrText xml:space="preserve"> PAGEREF _Toc423280619 \h </w:instrText>
             </w:r>
             <w:r>
               <w:rPr>
@@ -4669,7 +4671,7 @@
               <w:lang w:eastAsia="en-US"/>
             </w:rPr>
           </w:pPr>
-          <w:hyperlink w:anchor="_Toc423256364" w:history="1">
+          <w:hyperlink w:anchor="_Toc423280620" w:history="1">
             <w:r>
               <w:rPr>
                 <w:rStyle w:val="Hyperlink"/>
@@ -4705,7 +4707,7 @@
               <w:rPr>
                 <w:webHidden/>
               </w:rPr>
-              <w:instrText xml:space="preserve"> PAGEREF _Toc423256364 \h </w:instrText>
+              <w:instrText xml:space="preserve"> PAGEREF _Toc423280620 \h </w:instrText>
             </w:r>
             <w:r>
               <w:rPr>
@@ -4743,7 +4745,7 @@
               <w:lang w:eastAsia="en-US"/>
             </w:rPr>
           </w:pPr>
-          <w:hyperlink w:anchor="_Toc423256365" w:history="1">
+          <w:hyperlink w:anchor="_Toc423280621" w:history="1">
             <w:r>
               <w:rPr>
                 <w:rStyle w:val="Hyperlink"/>
@@ -4779,7 +4781,7 @@
               <w:rPr>
                 <w:webHidden/>
               </w:rPr>
-              <w:instrText xml:space="preserve"> PAGEREF _Toc423256365 \h </w:instrText>
+              <w:instrText xml:space="preserve"> PAGEREF _Toc423280621 \h </w:instrText>
             </w:r>
             <w:r>
               <w:rPr>
@@ -4818,7 +4820,7 @@
               <w:lang w:eastAsia="en-US"/>
             </w:rPr>
           </w:pPr>
-          <w:hyperlink w:anchor="_Toc423256366" w:history="1">
+          <w:hyperlink w:anchor="_Toc423280622" w:history="1">
             <w:r>
               <w:rPr>
                 <w:rStyle w:val="Hyperlink"/>
@@ -4855,7 +4857,7 @@
               <w:rPr>
                 <w:webHidden/>
               </w:rPr>
-              <w:instrText xml:space="preserve"> PAGEREF _Toc423256366 \h </w:instrText>
+              <w:instrText xml:space="preserve"> PAGEREF _Toc423280622 \h </w:instrText>
             </w:r>
             <w:r>
               <w:rPr>
@@ -4893,7 +4895,7 @@
               <w:lang w:eastAsia="en-US"/>
             </w:rPr>
           </w:pPr>
-          <w:hyperlink w:anchor="_Toc423256367" w:history="1">
+          <w:hyperlink w:anchor="_Toc423280623" w:history="1">
             <w:r>
               <w:rPr>
                 <w:rStyle w:val="Hyperlink"/>
@@ -4929,7 +4931,7 @@
               <w:rPr>
                 <w:webHidden/>
               </w:rPr>
-              <w:instrText xml:space="preserve"> PAGEREF _Toc423256367 \h </w:instrText>
+              <w:instrText xml:space="preserve"> PAGEREF _Toc423280623 \h </w:instrText>
             </w:r>
             <w:r>
               <w:rPr>
@@ -4967,7 +4969,7 @@
               <w:lang w:eastAsia="en-US"/>
             </w:rPr>
           </w:pPr>
-          <w:hyperlink w:anchor="_Toc423256368" w:history="1">
+          <w:hyperlink w:anchor="_Toc423280624" w:history="1">
             <w:r>
               <w:rPr>
                 <w:rStyle w:val="Hyperlink"/>
@@ -5003,7 +5005,7 @@
               <w:rPr>
                 <w:webHidden/>
               </w:rPr>
-              <w:instrText xml:space="preserve"> PAGEREF _Toc423256368 \h </w:instrText>
+              <w:instrText xml:space="preserve"> PAGEREF _Toc423280624 \h </w:instrText>
             </w:r>
             <w:r>
               <w:rPr>
@@ -5041,7 +5043,7 @@
               <w:lang w:eastAsia="en-US"/>
             </w:rPr>
           </w:pPr>
-          <w:hyperlink w:anchor="_Toc423256369" w:history="1">
+          <w:hyperlink w:anchor="_Toc423280625" w:history="1">
             <w:r>
               <w:rPr>
                 <w:rStyle w:val="Hyperlink"/>
@@ -5077,7 +5079,7 @@
               <w:rPr>
                 <w:webHidden/>
               </w:rPr>
-              <w:instrText xml:space="preserve"> PAGEREF _Toc423256369 \h </w:instrText>
+              <w:instrText xml:space="preserve"> PAGEREF _Toc423280625 \h </w:instrText>
             </w:r>
             <w:r>
               <w:rPr>
@@ -5115,7 +5117,7 @@
               <w:lang w:eastAsia="en-US"/>
             </w:rPr>
           </w:pPr>
-          <w:hyperlink w:anchor="_Toc423256370" w:history="1">
+          <w:hyperlink w:anchor="_Toc423280626" w:history="1">
             <w:r>
               <w:rPr>
                 <w:rStyle w:val="Hyperlink"/>
@@ -5151,7 +5153,7 @@
               <w:rPr>
                 <w:webHidden/>
               </w:rPr>
-              <w:instrText xml:space="preserve"> PAGEREF _Toc423256370 \h </w:instrText>
+              <w:instrText xml:space="preserve"> PAGEREF _Toc423280626 \h </w:instrText>
             </w:r>
             <w:r>
               <w:rPr>
@@ -5192,7 +5194,7 @@
               <w:lang w:eastAsia="en-US"/>
             </w:rPr>
           </w:pPr>
-          <w:hyperlink w:anchor="_Toc423256371" w:history="1">
+          <w:hyperlink w:anchor="_Toc423280627" w:history="1">
             <w:r>
               <w:rPr>
                 <w:rStyle w:val="Hyperlink"/>
@@ -5240,7 +5242,7 @@
                 <w:noProof/>
                 <w:webHidden/>
               </w:rPr>
-              <w:instrText xml:space="preserve"> PAGEREF _Toc423256371 \h </w:instrText>
+              <w:instrText xml:space="preserve"> PAGEREF _Toc423280627 \h </w:instrText>
             </w:r>
             <w:r>
               <w:rPr>
@@ -5289,7 +5291,7 @@
               <w:lang w:eastAsia="en-US"/>
             </w:rPr>
           </w:pPr>
-          <w:hyperlink w:anchor="_Toc423256372" w:history="1">
+          <w:hyperlink w:anchor="_Toc423280628" w:history="1">
             <w:r>
               <w:rPr>
                 <w:rStyle w:val="Hyperlink"/>
@@ -5337,7 +5339,7 @@
                 <w:noProof/>
                 <w:webHidden/>
               </w:rPr>
-              <w:instrText xml:space="preserve"> PAGEREF _Toc423256372 \h </w:instrText>
+              <w:instrText xml:space="preserve"> PAGEREF _Toc423280628 \h </w:instrText>
             </w:r>
             <w:r>
               <w:rPr>
@@ -5386,7 +5388,7 @@
               <w:lang w:eastAsia="en-US"/>
             </w:rPr>
           </w:pPr>
-          <w:hyperlink w:anchor="_Toc423256373" w:history="1">
+          <w:hyperlink w:anchor="_Toc423280629" w:history="1">
             <w:r>
               <w:rPr>
                 <w:rStyle w:val="Hyperlink"/>
@@ -5434,7 +5436,7 @@
                 <w:noProof/>
                 <w:webHidden/>
               </w:rPr>
-              <w:instrText xml:space="preserve"> PAGEREF _Toc423256373 \h </w:instrText>
+              <w:instrText xml:space="preserve"> PAGEREF _Toc423280629 \h </w:instrText>
             </w:r>
             <w:r>
               <w:rPr>
@@ -5483,7 +5485,7 @@
               <w:lang w:eastAsia="en-US"/>
             </w:rPr>
           </w:pPr>
-          <w:hyperlink w:anchor="_Toc423256374" w:history="1">
+          <w:hyperlink w:anchor="_Toc423280630" w:history="1">
             <w:r>
               <w:rPr>
                 <w:rStyle w:val="Hyperlink"/>
@@ -5531,7 +5533,7 @@
                 <w:noProof/>
                 <w:webHidden/>
               </w:rPr>
-              <w:instrText xml:space="preserve"> PAGEREF _Toc423256374 \h </w:instrText>
+              <w:instrText xml:space="preserve"> PAGEREF _Toc423280630 \h </w:instrText>
             </w:r>
             <w:r>
               <w:rPr>
@@ -5578,7 +5580,7 @@
               <w:lang w:eastAsia="en-US"/>
             </w:rPr>
           </w:pPr>
-          <w:hyperlink w:anchor="_Toc423256375" w:history="1">
+          <w:hyperlink w:anchor="_Toc423280631" w:history="1">
             <w:r>
               <w:rPr>
                 <w:rStyle w:val="Hyperlink"/>
@@ -5615,7 +5617,7 @@
               <w:rPr>
                 <w:webHidden/>
               </w:rPr>
-              <w:instrText xml:space="preserve"> PAGEREF _Toc423256375 \h </w:instrText>
+              <w:instrText xml:space="preserve"> PAGEREF _Toc423280631 \h </w:instrText>
             </w:r>
             <w:r>
               <w:rPr>
@@ -5653,7 +5655,7 @@
               <w:lang w:eastAsia="en-US"/>
             </w:rPr>
           </w:pPr>
-          <w:hyperlink w:anchor="_Toc423256376" w:history="1">
+          <w:hyperlink w:anchor="_Toc423280632" w:history="1">
             <w:r>
               <w:rPr>
                 <w:rStyle w:val="Hyperlink"/>
@@ -5689,7 +5691,7 @@
               <w:rPr>
                 <w:webHidden/>
               </w:rPr>
-              <w:instrText xml:space="preserve"> PAGEREF _Toc423256376 \h </w:instrText>
+              <w:instrText xml:space="preserve"> PAGEREF _Toc423280632 \h </w:instrText>
             </w:r>
             <w:r>
               <w:rPr>
@@ -5727,7 +5729,7 @@
               <w:lang w:eastAsia="en-US"/>
             </w:rPr>
           </w:pPr>
-          <w:hyperlink w:anchor="_Toc423256377" w:history="1">
+          <w:hyperlink w:anchor="_Toc423280633" w:history="1">
             <w:r>
               <w:rPr>
                 <w:rStyle w:val="Hyperlink"/>
@@ -5763,7 +5765,7 @@
               <w:rPr>
                 <w:webHidden/>
               </w:rPr>
-              <w:instrText xml:space="preserve"> PAGEREF _Toc423256377 \h </w:instrText>
+              <w:instrText xml:space="preserve"> PAGEREF _Toc423280633 \h </w:instrText>
             </w:r>
             <w:r>
               <w:rPr>
@@ -5802,7 +5804,7 @@
               <w:lang w:eastAsia="en-US"/>
             </w:rPr>
           </w:pPr>
-          <w:hyperlink w:anchor="_Toc423256378" w:history="1">
+          <w:hyperlink w:anchor="_Toc423280634" w:history="1">
             <w:r>
               <w:rPr>
                 <w:rStyle w:val="Hyperlink"/>
@@ -5839,7 +5841,7 @@
               <w:rPr>
                 <w:webHidden/>
               </w:rPr>
-              <w:instrText xml:space="preserve"> PAGEREF _Toc423256378 \h </w:instrText>
+              <w:instrText xml:space="preserve"> PAGEREF _Toc423280634 \h </w:instrText>
             </w:r>
             <w:r>
               <w:rPr>
@@ -5878,7 +5880,7 @@
               <w:lang w:eastAsia="en-US"/>
             </w:rPr>
           </w:pPr>
-          <w:hyperlink w:anchor="_Toc423256379" w:history="1">
+          <w:hyperlink w:anchor="_Toc423280635" w:history="1">
             <w:r>
               <w:rPr>
                 <w:rStyle w:val="Hyperlink"/>
@@ -5915,7 +5917,7 @@
               <w:rPr>
                 <w:webHidden/>
               </w:rPr>
-              <w:instrText xml:space="preserve"> PAGEREF _Toc423256379 \h </w:instrText>
+              <w:instrText xml:space="preserve"> PAGEREF _Toc423280635 \h </w:instrText>
             </w:r>
             <w:r>
               <w:rPr>
@@ -5953,7 +5955,7 @@
               <w:lang w:eastAsia="en-US"/>
             </w:rPr>
           </w:pPr>
-          <w:hyperlink w:anchor="_Toc423256380" w:history="1">
+          <w:hyperlink w:anchor="_Toc423280636" w:history="1">
             <w:r>
               <w:rPr>
                 <w:rStyle w:val="Hyperlink"/>
@@ -5989,7 +5991,7 @@
               <w:rPr>
                 <w:webHidden/>
               </w:rPr>
-              <w:instrText xml:space="preserve"> PAGEREF _Toc423256380 \h </w:instrText>
+              <w:instrText xml:space="preserve"> PAGEREF _Toc423280636 \h </w:instrText>
             </w:r>
             <w:r>
               <w:rPr>
@@ -6027,7 +6029,7 @@
               <w:lang w:eastAsia="en-US"/>
             </w:rPr>
           </w:pPr>
-          <w:hyperlink w:anchor="_Toc423256381" w:history="1">
+          <w:hyperlink w:anchor="_Toc423280637" w:history="1">
             <w:r>
               <w:rPr>
                 <w:rStyle w:val="Hyperlink"/>
@@ -6063,7 +6065,7 @@
               <w:rPr>
                 <w:webHidden/>
               </w:rPr>
-              <w:instrText xml:space="preserve"> PAGEREF _Toc423256381 \h </w:instrText>
+              <w:instrText xml:space="preserve"> PAGEREF _Toc423280637 \h </w:instrText>
             </w:r>
             <w:r>
               <w:rPr>
@@ -6093,17 +6095,34 @@
         <w:p>
           <w:pPr>
             <w:pStyle w:val="TOC1"/>
+            <w:tabs>
+              <w:tab w:val="left" w:pos="440"/>
+            </w:tabs>
             <w:rPr>
               <w:sz w:val="22"/>
               <w:szCs w:val="22"/>
               <w:lang w:eastAsia="en-US"/>
             </w:rPr>
           </w:pPr>
-          <w:hyperlink w:anchor="_Toc423256382" w:history="1">
+          <w:hyperlink w:anchor="_Toc423280638" w:history="1">
             <w:r>
               <w:rPr>
                 <w:rStyle w:val="Hyperlink"/>
               </w:rPr>
+              <w:t>8</w:t>
+            </w:r>
+            <w:r>
+              <w:rPr>
+                <w:sz w:val="22"/>
+                <w:szCs w:val="22"/>
+                <w:lang w:eastAsia="en-US"/>
+              </w:rPr>
+              <w:tab/>
+            </w:r>
+            <w:r>
+              <w:rPr>
+                <w:rStyle w:val="Hyperlink"/>
+              </w:rPr>
               <w:t>Bibliography</w:t>
             </w:r>
             <w:r>
@@ -6122,7 +6141,7 @@
               <w:rPr>
                 <w:webHidden/>
               </w:rPr>
-              <w:instrText xml:space="preserve"> PAGEREF _Toc423256382 \h </w:instrText>
+              <w:instrText xml:space="preserve"> PAGEREF _Toc423280638 \h </w:instrText>
             </w:r>
             <w:r>
               <w:rPr>
@@ -6139,7 +6158,7 @@
               <w:rPr>
                 <w:webHidden/>
               </w:rPr>
-              <w:t>28</w:t>
+              <w:t>29</w:t>
             </w:r>
             <w:r>
               <w:rPr>
@@ -6200,8 +6219,8 @@
         <w:spacing w:before="0"/>
         <w:jc w:val="both"/>
       </w:pPr>
-      <w:bookmarkStart w:id="0" w:name="_Ref360479685"/>
-      <w:bookmarkStart w:id="1" w:name="_Toc423256358"/>
+      <w:bookmarkStart w:id="1" w:name="_Ref360479685"/>
+      <w:bookmarkStart w:id="2" w:name="_Toc423280614"/>
       <w:r>
         <w:lastRenderedPageBreak/>
         <w:t>In</w:t>
@@ -6209,11 +6228,11 @@
       <w:r>
         <w:t>trod</w:t>
       </w:r>
-      <w:bookmarkEnd w:id="0"/>
+      <w:bookmarkEnd w:id="1"/>
       <w:r>
         <w:t>uction</w:t>
       </w:r>
-      <w:bookmarkEnd w:id="1"/>
+      <w:bookmarkEnd w:id="2"/>
     </w:p>
     <w:p>
       <w:pPr>
@@ -6221,14 +6240,14 @@
         <w:spacing w:after="240"/>
         <w:jc w:val="both"/>
       </w:pPr>
-      <w:bookmarkStart w:id="2" w:name="_Toc423256359"/>
+      <w:bookmarkStart w:id="3" w:name="_Toc423280615"/>
       <w:r>
         <w:t>Motiva</w:t>
       </w:r>
       <w:r>
         <w:t>tion</w:t>
       </w:r>
-      <w:bookmarkEnd w:id="2"/>
+      <w:bookmarkEnd w:id="3"/>
     </w:p>
     <w:p>
       <w:pPr>
@@ -6390,11 +6409,11 @@
         <w:spacing w:after="240"/>
         <w:jc w:val="both"/>
       </w:pPr>
-      <w:bookmarkStart w:id="3" w:name="_Toc423256360"/>
+      <w:bookmarkStart w:id="4" w:name="_Toc423280616"/>
       <w:r>
         <w:t>Proposed Solution</w:t>
       </w:r>
-      <w:bookmarkEnd w:id="3"/>
+      <w:bookmarkEnd w:id="4"/>
     </w:p>
     <w:p>
       <w:pPr>
@@ -6596,11 +6615,11 @@
         <w:spacing w:after="240"/>
         <w:jc w:val="both"/>
       </w:pPr>
-      <w:bookmarkStart w:id="4" w:name="_Toc423256361"/>
+      <w:bookmarkStart w:id="5" w:name="_Toc423280617"/>
       <w:r>
         <w:t>Keywords</w:t>
       </w:r>
-      <w:bookmarkEnd w:id="4"/>
+      <w:bookmarkEnd w:id="5"/>
     </w:p>
     <w:p>
       <w:pPr>
@@ -6648,12 +6667,12 @@
         <w:spacing w:before="0"/>
         <w:jc w:val="both"/>
       </w:pPr>
-      <w:bookmarkStart w:id="5" w:name="_Toc423256362"/>
+      <w:bookmarkStart w:id="6" w:name="_Toc423280618"/>
       <w:r>
         <w:lastRenderedPageBreak/>
         <w:t>Concepts</w:t>
       </w:r>
-      <w:bookmarkEnd w:id="5"/>
+      <w:bookmarkEnd w:id="6"/>
     </w:p>
     <w:p>
       <w:pPr>
@@ -7095,8 +7114,8 @@
           <w:lang w:eastAsia="ja-JP"/>
         </w:rPr>
       </w:pPr>
-      <w:bookmarkStart w:id="6" w:name="_Ref360479583"/>
-      <w:bookmarkStart w:id="7" w:name="_Ref360479716"/>
+      <w:bookmarkStart w:id="7" w:name="_Ref360479583"/>
+      <w:bookmarkStart w:id="8" w:name="_Ref360479716"/>
     </w:p>
     <w:p>
       <w:pPr>
@@ -7104,17 +7123,17 @@
         <w:spacing w:before="0" w:after="0"/>
         <w:jc w:val="both"/>
       </w:pPr>
-      <w:bookmarkStart w:id="8" w:name="_Toc423256363"/>
+      <w:bookmarkStart w:id="9" w:name="_Toc423280619"/>
       <w:r>
         <w:lastRenderedPageBreak/>
         <w:t>State of the Ar</w:t>
       </w:r>
-      <w:bookmarkEnd w:id="6"/>
       <w:bookmarkEnd w:id="7"/>
+      <w:bookmarkEnd w:id="8"/>
       <w:r>
         <w:t>t</w:t>
       </w:r>
-      <w:bookmarkEnd w:id="8"/>
+      <w:bookmarkEnd w:id="9"/>
     </w:p>
     <w:p>
       <w:pPr>
@@ -7137,18 +7156,18 @@
         <w:spacing w:before="0" w:after="240"/>
         <w:jc w:val="both"/>
       </w:pPr>
-      <w:bookmarkStart w:id="9" w:name="_Ref422590727"/>
-      <w:bookmarkStart w:id="10" w:name="_Ref422590736"/>
-      <w:bookmarkStart w:id="11" w:name="_Toc423256364"/>
+      <w:bookmarkStart w:id="10" w:name="_Ref422590727"/>
+      <w:bookmarkStart w:id="11" w:name="_Ref422590736"/>
+      <w:bookmarkStart w:id="12" w:name="_Toc423280620"/>
       <w:r>
         <w:t>Existing Systems for Extracting Structured Data from Source F</w:t>
       </w:r>
       <w:r>
         <w:t>iles</w:t>
       </w:r>
-      <w:bookmarkEnd w:id="9"/>
       <w:bookmarkEnd w:id="10"/>
       <w:bookmarkEnd w:id="11"/>
+      <w:bookmarkEnd w:id="12"/>
     </w:p>
     <w:p>
       <w:pPr>
@@ -8025,11 +8044,11 @@
         <w:spacing w:after="240"/>
         <w:jc w:val="both"/>
       </w:pPr>
-      <w:bookmarkStart w:id="12" w:name="_Toc423256365"/>
+      <w:bookmarkStart w:id="13" w:name="_Toc423280621"/>
       <w:r>
         <w:t>Existing Systems for Information Retrieval based on Questions</w:t>
       </w:r>
-      <w:bookmarkEnd w:id="12"/>
+      <w:bookmarkEnd w:id="13"/>
     </w:p>
     <w:p>
       <w:pPr>
@@ -8866,7 +8885,7 @@
         <w:pStyle w:val="Heading1"/>
         <w:jc w:val="both"/>
       </w:pPr>
-      <w:bookmarkStart w:id="13" w:name="_Toc423256366"/>
+      <w:bookmarkStart w:id="14" w:name="_Toc423280622"/>
       <w:r>
         <w:lastRenderedPageBreak/>
         <w:t xml:space="preserve">C# </w:t>
@@ -8877,7 +8896,7 @@
       <w:r>
         <w:t xml:space="preserve"> Ontology</w:t>
       </w:r>
-      <w:bookmarkEnd w:id="13"/>
+      <w:bookmarkEnd w:id="14"/>
     </w:p>
     <w:p>
       <w:pPr>
@@ -9209,7 +9228,7 @@
         <w:spacing w:after="240"/>
         <w:jc w:val="both"/>
       </w:pPr>
-      <w:bookmarkStart w:id="14" w:name="_Toc423256367"/>
+      <w:bookmarkStart w:id="15" w:name="_Toc423280623"/>
       <w:r>
         <w:t>RDF</w:t>
       </w:r>
@@ -9219,7 +9238,7 @@
       <w:r>
         <w:t>Graph-Oriented Databases</w:t>
       </w:r>
-      <w:bookmarkEnd w:id="14"/>
+      <w:bookmarkEnd w:id="15"/>
     </w:p>
     <w:p>
       <w:pPr>
@@ -9624,8 +9643,8 @@
         <w:pStyle w:val="Caption"/>
         <w:jc w:val="center"/>
       </w:pPr>
-      <w:bookmarkStart w:id="15" w:name="_Ref422287851"/>
-      <w:bookmarkStart w:id="16" w:name="_Ref422287839"/>
+      <w:bookmarkStart w:id="16" w:name="_Ref422287851"/>
+      <w:bookmarkStart w:id="17" w:name="_Ref422287839"/>
       <w:r>
         <w:t xml:space="preserve">Figure </w:t>
       </w:r>
@@ -9637,11 +9656,11 @@
           <w:t>1</w:t>
         </w:r>
       </w:fldSimple>
-      <w:bookmarkEnd w:id="15"/>
+      <w:bookmarkEnd w:id="16"/>
       <w:r>
         <w:t>: A visual representation of a RDF graph</w:t>
       </w:r>
-      <w:bookmarkEnd w:id="16"/>
+      <w:bookmarkEnd w:id="17"/>
     </w:p>
     <w:p/>
     <w:p>
@@ -10049,7 +10068,7 @@
         <w:spacing w:after="240"/>
         <w:jc w:val="both"/>
       </w:pPr>
-      <w:bookmarkStart w:id="17" w:name="_Toc423256368"/>
+      <w:bookmarkStart w:id="18" w:name="_Toc423280624"/>
       <w:r>
         <w:t>Semantic Web</w:t>
       </w:r>
@@ -10065,7 +10084,7 @@
       <w:r>
         <w:t>Principles</w:t>
       </w:r>
-      <w:bookmarkEnd w:id="17"/>
+      <w:bookmarkEnd w:id="18"/>
     </w:p>
     <w:p>
       <w:pPr>
@@ -11438,8 +11457,8 @@
         <w:pStyle w:val="Heading2"/>
         <w:spacing w:after="240"/>
       </w:pPr>
-      <w:bookmarkStart w:id="18" w:name="_Ref422379260"/>
-      <w:bookmarkStart w:id="19" w:name="_Toc423256369"/>
+      <w:bookmarkStart w:id="19" w:name="_Ref422379260"/>
+      <w:bookmarkStart w:id="20" w:name="_Toc423280625"/>
       <w:r>
         <w:t>RDF</w:t>
       </w:r>
@@ -11452,7 +11471,7 @@
       <w:r>
         <w:t>Web Ontology Language</w:t>
       </w:r>
-      <w:bookmarkEnd w:id="19"/>
+      <w:bookmarkEnd w:id="20"/>
     </w:p>
     <w:p>
       <w:pPr>
@@ -12145,7 +12164,7 @@
         <w:pStyle w:val="Caption"/>
         <w:jc w:val="center"/>
       </w:pPr>
-      <w:bookmarkStart w:id="20" w:name="_Ref422577842"/>
+      <w:bookmarkStart w:id="21" w:name="_Ref422577842"/>
       <w:r>
         <w:t xml:space="preserve">Table </w:t>
       </w:r>
@@ -12157,7 +12176,7 @@
           <w:t>1</w:t>
         </w:r>
       </w:fldSimple>
-      <w:bookmarkEnd w:id="20"/>
+      <w:bookmarkEnd w:id="21"/>
       <w:r>
         <w:t>: examples of RDFS classes and properties</w:t>
       </w:r>
@@ -12839,7 +12858,7 @@
         <w:pStyle w:val="Caption"/>
         <w:jc w:val="center"/>
       </w:pPr>
-      <w:bookmarkStart w:id="21" w:name="_Ref422583659"/>
+      <w:bookmarkStart w:id="22" w:name="_Ref422583659"/>
       <w:r>
         <w:t xml:space="preserve">Table </w:t>
       </w:r>
@@ -12851,7 +12870,7 @@
           <w:t>2</w:t>
         </w:r>
       </w:fldSimple>
-      <w:bookmarkEnd w:id="21"/>
+      <w:bookmarkEnd w:id="22"/>
       <w:r>
         <w:t xml:space="preserve">: general view of </w:t>
       </w:r>
@@ -12865,17 +12884,17 @@
         <w:pStyle w:val="Heading2"/>
         <w:spacing w:after="240"/>
       </w:pPr>
-      <w:bookmarkStart w:id="22" w:name="_Ref422754721"/>
-      <w:bookmarkStart w:id="23" w:name="_Toc423256370"/>
+      <w:bookmarkStart w:id="23" w:name="_Ref422754721"/>
+      <w:bookmarkStart w:id="24" w:name="_Toc423280626"/>
       <w:r>
         <w:t>Building the C# Source Code Representation Ontology</w:t>
       </w:r>
       <w:r>
         <w:t xml:space="preserve"> (CSCRO)</w:t>
       </w:r>
-      <w:bookmarkEnd w:id="18"/>
-      <w:bookmarkEnd w:id="22"/>
+      <w:bookmarkEnd w:id="19"/>
       <w:bookmarkEnd w:id="23"/>
+      <w:bookmarkEnd w:id="24"/>
     </w:p>
     <w:p>
       <w:pPr>
@@ -13172,12 +13191,12 @@
         <w:pStyle w:val="Heading3"/>
         <w:spacing w:after="240"/>
       </w:pPr>
-      <w:bookmarkStart w:id="24" w:name="_Toc423256371"/>
+      <w:bookmarkStart w:id="25" w:name="_Toc423280627"/>
       <w:r>
         <w:lastRenderedPageBreak/>
         <w:t>Different Access Modifiers</w:t>
       </w:r>
-      <w:bookmarkEnd w:id="24"/>
+      <w:bookmarkEnd w:id="25"/>
     </w:p>
     <w:p>
       <w:pPr>
@@ -13406,8 +13425,8 @@
         <w:pStyle w:val="Caption"/>
         <w:jc w:val="center"/>
       </w:pPr>
-      <w:bookmarkStart w:id="25" w:name="_Ref422594393"/>
-      <w:bookmarkStart w:id="26" w:name="_Ref422594376"/>
+      <w:bookmarkStart w:id="26" w:name="_Ref422594393"/>
+      <w:bookmarkStart w:id="27" w:name="_Ref422594376"/>
       <w:r>
         <w:t xml:space="preserve">Figure </w:t>
       </w:r>
@@ -13419,11 +13438,11 @@
           <w:t>2</w:t>
         </w:r>
       </w:fldSimple>
-      <w:bookmarkEnd w:id="25"/>
+      <w:bookmarkEnd w:id="26"/>
       <w:r>
         <w:t>: SCRO vs CSCRO (access modifiers)</w:t>
       </w:r>
-      <w:bookmarkEnd w:id="26"/>
+      <w:bookmarkEnd w:id="27"/>
     </w:p>
     <w:p/>
     <w:p/>
@@ -13432,11 +13451,11 @@
         <w:pStyle w:val="Heading3"/>
         <w:spacing w:after="240"/>
       </w:pPr>
-      <w:bookmarkStart w:id="27" w:name="_Toc423256372"/>
+      <w:bookmarkStart w:id="28" w:name="_Toc423280628"/>
       <w:r>
         <w:t>Different Modifiers Taxonomy</w:t>
       </w:r>
-      <w:bookmarkEnd w:id="27"/>
+      <w:bookmarkEnd w:id="28"/>
     </w:p>
     <w:p>
       <w:pPr>
@@ -13859,7 +13878,7 @@
         <w:pStyle w:val="Caption"/>
         <w:jc w:val="center"/>
       </w:pPr>
-      <w:bookmarkStart w:id="28" w:name="_Ref422597391"/>
+      <w:bookmarkStart w:id="29" w:name="_Ref422597391"/>
       <w:r>
         <w:t xml:space="preserve">Figure </w:t>
       </w:r>
@@ -13871,7 +13890,7 @@
           <w:t>3</w:t>
         </w:r>
       </w:fldSimple>
-      <w:bookmarkEnd w:id="28"/>
+      <w:bookmarkEnd w:id="29"/>
       <w:r>
         <w:t>: SCRO vs CSCRO (modifiers taxonomy)</w:t>
       </w:r>
@@ -13883,11 +13902,11 @@
         <w:pStyle w:val="Heading3"/>
         <w:spacing w:after="240"/>
       </w:pPr>
-      <w:bookmarkStart w:id="29" w:name="_Toc423256373"/>
+      <w:bookmarkStart w:id="30" w:name="_Toc423280629"/>
       <w:r>
         <w:t>Different Data Types Taxonomy</w:t>
       </w:r>
-      <w:bookmarkEnd w:id="29"/>
+      <w:bookmarkEnd w:id="30"/>
     </w:p>
     <w:p>
       <w:pPr>
@@ -14272,7 +14291,7 @@
         <w:pStyle w:val="Caption"/>
         <w:jc w:val="center"/>
       </w:pPr>
-      <w:bookmarkStart w:id="30" w:name="_Ref422600518"/>
+      <w:bookmarkStart w:id="31" w:name="_Ref422600518"/>
       <w:r>
         <w:t xml:space="preserve">Figure </w:t>
       </w:r>
@@ -14284,7 +14303,7 @@
           <w:t>4</w:t>
         </w:r>
       </w:fldSimple>
-      <w:bookmarkEnd w:id="30"/>
+      <w:bookmarkEnd w:id="31"/>
       <w:r>
         <w:t>: SCRO vs CSCRO (data types taxonomy)</w:t>
       </w:r>
@@ -14296,19 +14315,19 @@
         <w:pStyle w:val="Heading3"/>
         <w:spacing w:after="240"/>
       </w:pPr>
-      <w:bookmarkStart w:id="31" w:name="_Toc423256374"/>
+      <w:bookmarkStart w:id="32" w:name="_Toc423280630"/>
       <w:r>
         <w:t>Different Object</w:t>
       </w:r>
       <w:r>
         <w:t xml:space="preserve"> Properties and Data Properties</w:t>
       </w:r>
-      <w:bookmarkStart w:id="32" w:name="_Toc422689648"/>
-      <w:bookmarkEnd w:id="31"/>
+      <w:bookmarkStart w:id="33" w:name="_Toc422689648"/>
+      <w:bookmarkEnd w:id="32"/>
       <w:r>
         <w:t xml:space="preserve"> </w:t>
       </w:r>
-      <w:bookmarkEnd w:id="32"/>
+      <w:bookmarkEnd w:id="33"/>
     </w:p>
     <w:p>
       <w:pPr>
@@ -14683,7 +14702,7 @@
         <w:pStyle w:val="Caption"/>
         <w:jc w:val="center"/>
       </w:pPr>
-      <w:bookmarkStart w:id="33" w:name="_Ref422602673"/>
+      <w:bookmarkStart w:id="34" w:name="_Ref422602673"/>
       <w:r>
         <w:t xml:space="preserve">Figure </w:t>
       </w:r>
@@ -14695,7 +14714,7 @@
           <w:t>5</w:t>
         </w:r>
       </w:fldSimple>
-      <w:bookmarkEnd w:id="33"/>
+      <w:bookmarkEnd w:id="34"/>
       <w:r>
         <w:t>: SCRO vs CSCRO (object properties)</w:t>
       </w:r>
@@ -14757,7 +14776,7 @@
         <w:pStyle w:val="Caption"/>
         <w:jc w:val="center"/>
       </w:pPr>
-      <w:bookmarkStart w:id="34" w:name="_Ref422602676"/>
+      <w:bookmarkStart w:id="35" w:name="_Ref422602676"/>
       <w:r>
         <w:t xml:space="preserve">Figure </w:t>
       </w:r>
@@ -14769,7 +14788,7 @@
           <w:t>6</w:t>
         </w:r>
       </w:fldSimple>
-      <w:bookmarkEnd w:id="34"/>
+      <w:bookmarkEnd w:id="35"/>
       <w:r>
         <w:t>: SCRO vs CSCRO (data properties)</w:t>
       </w:r>
@@ -14780,12 +14799,12 @@
         <w:spacing w:before="0"/>
         <w:jc w:val="both"/>
       </w:pPr>
-      <w:bookmarkStart w:id="35" w:name="_Toc423256375"/>
+      <w:bookmarkStart w:id="36" w:name="_Toc423280631"/>
       <w:r>
         <w:lastRenderedPageBreak/>
         <w:t>System Architecture</w:t>
       </w:r>
-      <w:bookmarkEnd w:id="35"/>
+      <w:bookmarkEnd w:id="36"/>
     </w:p>
     <w:p>
       <w:pPr>
@@ -14886,16 +14905,16 @@
         <w:pStyle w:val="Heading2"/>
         <w:spacing w:after="240"/>
       </w:pPr>
-      <w:bookmarkStart w:id="36" w:name="_Ref422733503"/>
-      <w:bookmarkStart w:id="37" w:name="_Toc423256376"/>
+      <w:bookmarkStart w:id="37" w:name="_Ref422733503"/>
+      <w:bookmarkStart w:id="38" w:name="_Toc423280632"/>
       <w:r>
         <w:t xml:space="preserve">The Knowledge </w:t>
       </w:r>
       <w:r>
         <w:t>Base Builder Module</w:t>
       </w:r>
-      <w:bookmarkEnd w:id="36"/>
       <w:bookmarkEnd w:id="37"/>
+      <w:bookmarkEnd w:id="38"/>
     </w:p>
     <w:p>
       <w:pPr>
@@ -15223,7 +15242,7 @@
           <w:lang w:eastAsia="ja-JP"/>
         </w:rPr>
       </w:pPr>
-      <w:bookmarkStart w:id="38" w:name="_Ref422115103"/>
+      <w:bookmarkStart w:id="39" w:name="_Ref422115103"/>
       <w:r>
         <w:t xml:space="preserve">Figure </w:t>
       </w:r>
@@ -15235,7 +15254,7 @@
           <w:t>7</w:t>
         </w:r>
       </w:fldSimple>
-      <w:bookmarkEnd w:id="38"/>
+      <w:bookmarkEnd w:id="39"/>
       <w:r>
         <w:t>: System Architecture</w:t>
       </w:r>
@@ -15308,13 +15327,13 @@
         <w:pStyle w:val="Heading2"/>
         <w:spacing w:after="240"/>
       </w:pPr>
-      <w:bookmarkStart w:id="39" w:name="_Ref422733505"/>
-      <w:bookmarkStart w:id="40" w:name="_Toc423256377"/>
+      <w:bookmarkStart w:id="40" w:name="_Ref422733505"/>
+      <w:bookmarkStart w:id="41" w:name="_Toc423280633"/>
       <w:r>
         <w:t>The Information Retrieval Module</w:t>
       </w:r>
-      <w:bookmarkEnd w:id="39"/>
       <w:bookmarkEnd w:id="40"/>
+      <w:bookmarkEnd w:id="41"/>
     </w:p>
     <w:p>
       <w:pPr>
@@ -16032,7 +16051,7 @@
         <w:pStyle w:val="Heading1"/>
         <w:spacing w:after="240"/>
       </w:pPr>
-      <w:bookmarkStart w:id="41" w:name="_Toc423256378"/>
+      <w:bookmarkStart w:id="42" w:name="_Toc423280634"/>
       <w:r>
         <w:lastRenderedPageBreak/>
         <w:t>Project</w:t>
@@ -16046,7 +16065,7 @@
       <w:r>
         <w:t>Technologies</w:t>
       </w:r>
-      <w:bookmarkEnd w:id="41"/>
+      <w:bookmarkEnd w:id="42"/>
     </w:p>
     <w:p>
       <w:pPr>
@@ -16749,7 +16768,7 @@
         <w:pStyle w:val="Caption"/>
         <w:jc w:val="center"/>
       </w:pPr>
-      <w:bookmarkStart w:id="42" w:name="_Ref423256098"/>
+      <w:bookmarkStart w:id="43" w:name="_Ref423256098"/>
       <w:r>
         <w:t xml:space="preserve">Figure </w:t>
       </w:r>
@@ -16761,7 +16780,7 @@
           <w:t>8</w:t>
         </w:r>
       </w:fldSimple>
-      <w:bookmarkEnd w:id="42"/>
+      <w:bookmarkEnd w:id="43"/>
       <w:r>
         <w:t>: the solution structure</w:t>
       </w:r>
@@ -16787,12 +16806,12 @@
       <w:pPr>
         <w:pStyle w:val="Heading1"/>
       </w:pPr>
-      <w:bookmarkStart w:id="43" w:name="_Toc423256379"/>
+      <w:bookmarkStart w:id="44" w:name="_Toc423280635"/>
       <w:r>
         <w:lastRenderedPageBreak/>
         <w:t>Conclusions</w:t>
       </w:r>
-      <w:bookmarkEnd w:id="43"/>
+      <w:bookmarkEnd w:id="44"/>
     </w:p>
     <w:p>
       <w:pPr>
@@ -16895,11 +16914,11 @@
         <w:pStyle w:val="Heading2"/>
         <w:spacing w:after="240"/>
       </w:pPr>
-      <w:bookmarkStart w:id="44" w:name="_Toc423256380"/>
+      <w:bookmarkStart w:id="45" w:name="_Toc423280636"/>
       <w:r>
         <w:t>Personal Contributions</w:t>
       </w:r>
-      <w:bookmarkEnd w:id="44"/>
+      <w:bookmarkEnd w:id="45"/>
     </w:p>
     <w:p>
       <w:pPr>
@@ -17157,11 +17176,11 @@
         <w:pStyle w:val="Heading2"/>
         <w:spacing w:after="240"/>
       </w:pPr>
-      <w:bookmarkStart w:id="45" w:name="_Toc423256381"/>
+      <w:bookmarkStart w:id="46" w:name="_Toc423280637"/>
       <w:r>
         <w:t>Future Work</w:t>
       </w:r>
-      <w:bookmarkEnd w:id="45"/>
+      <w:bookmarkEnd w:id="46"/>
     </w:p>
     <w:p>
       <w:pPr>
@@ -17479,6 +17498,7 @@
         <w:br w:type="page"/>
       </w:r>
     </w:p>
+    <w:bookmarkStart w:id="47" w:name="_Toc423280638" w:displacedByCustomXml="next"/>
     <w:sdt>
       <w:sdtPr>
         <w:id w:val="-508066689"/>
@@ -17505,8 +17525,7 @@
           <w:r>
             <w:t>Bibliography</w:t>
           </w:r>
-          <w:bookmarkStart w:id="46" w:name="_GoBack"/>
-          <w:bookmarkEnd w:id="46"/>
+          <w:bookmarkEnd w:id="47"/>
         </w:p>
         <w:sdt>
           <w:sdtPr>
@@ -18229,7 +18248,7 @@
             <w:sz w:val="18"/>
             <w:szCs w:val="18"/>
           </w:rPr>
-          <w:t>30</w:t>
+          <w:t>4</w:t>
         </w:r>
         <w:r>
           <w:rPr>
@@ -22292,7 +22311,7 @@
 </file>
 
 <file path=customXml/itemProps1.xml><?xml version="1.0" encoding="utf-8"?>
-<ds:datastoreItem xmlns:ds="http://schemas.openxmlformats.org/officeDocument/2006/customXml" ds:itemID="{6CD76D40-F504-4B2D-9E53-B196238F0474}">
+<ds:datastoreItem xmlns:ds="http://schemas.openxmlformats.org/officeDocument/2006/customXml" ds:itemID="{C6A7F5BE-D0FC-4A63-B9F2-CA5B103C6A1C}">
   <ds:schemaRefs>
     <ds:schemaRef ds:uri="http://schemas.openxmlformats.org/officeDocument/2006/bibliography"/>
   </ds:schemaRefs>

</xml_diff>